<commit_message>
project to be presented, updated a lot
</commit_message>
<xml_diff>
--- a/documentation/CISC-480-FunctionalReq-GroupC.docx
+++ b/documentation/CISC-480-FunctionalReq-GroupC.docx
@@ -840,6 +840,7 @@
           <w:u w:val="single"/>
         </w:rPr>
       </w:pPr>
+      <w:proofErr w:type="spellStart"/>
       <w:r>
         <w:rPr>
           <w:rStyle w:val="normaltextrun"/>
@@ -849,8 +850,9 @@
           <w:color w:val="0070C0"/>
           <w:u w:val="single"/>
         </w:rPr>
-        <w:t xml:space="preserve">Compter </w:t>
-      </w:r>
+        <w:t>Compter</w:t>
+      </w:r>
+      <w:proofErr w:type="spellEnd"/>
       <w:r>
         <w:rPr>
           <w:rStyle w:val="normaltextrun"/>
@@ -860,7 +862,7 @@
           <w:color w:val="0070C0"/>
           <w:u w:val="single"/>
         </w:rPr>
-        <w:t>Science</w:t>
+        <w:t xml:space="preserve"> </w:t>
       </w:r>
       <w:r>
         <w:rPr>
@@ -871,7 +873,7 @@
           <w:color w:val="0070C0"/>
           <w:u w:val="single"/>
         </w:rPr>
-        <w:t xml:space="preserve"> </w:t>
+        <w:t>Science</w:t>
       </w:r>
       <w:r>
         <w:rPr>
@@ -882,165 +884,19 @@
           <w:color w:val="0070C0"/>
           <w:u w:val="single"/>
         </w:rPr>
+        <w:t xml:space="preserve"> </w:t>
+      </w:r>
+      <w:r>
+        <w:rPr>
+          <w:rStyle w:val="normaltextrun"/>
+          <w:rFonts w:eastAsiaTheme="majorEastAsia"/>
+          <w:b/>
+          <w:bCs/>
+          <w:color w:val="0070C0"/>
+          <w:u w:val="single"/>
+        </w:rPr>
         <w:t>Projects:</w:t>
       </w:r>
-    </w:p>
-    <w:p>
-      <w:pPr>
-        <w:pStyle w:val="paragraph"/>
-        <w:numPr>
-          <w:ilvl w:val="0"/>
-          <w:numId w:val="13"/>
-        </w:numPr>
-        <w:spacing w:before="0" w:beforeAutospacing="off" w:after="0" w:afterAutospacing="off" w:line="360" w:lineRule="auto"/>
-        <w:rPr>
-          <w:rFonts w:eastAsia="游ゴシック Light" w:eastAsiaTheme="majorEastAsia"/>
-        </w:rPr>
-      </w:pPr>
-      <w:r>
-        <w:rPr>
-          <w:rStyle w:val="normaltextrun"/>
-          <w:rFonts w:eastAsia="游ゴシック Light" w:eastAsiaTheme="majorEastAsia"/>
-          <w:b w:val="1"/>
-          <w:bCs w:val="1"/>
-        </w:rPr>
-        <w:t>F</w:t>
-      </w:r>
-      <w:r>
-        <w:rPr>
-          <w:rStyle w:val="normaltextrun"/>
-          <w:rFonts w:eastAsia="游ゴシック Light" w:eastAsiaTheme="majorEastAsia"/>
-          <w:b w:val="1"/>
-          <w:bCs w:val="1"/>
-        </w:rPr>
-        <w:t>13</w:t>
-      </w:r>
-      <w:r>
-        <w:rPr>
-          <w:rStyle w:val="normaltextrun"/>
-          <w:rFonts w:eastAsia="游ゴシック Light" w:eastAsiaTheme="majorEastAsia"/>
-        </w:rPr>
-        <w:t>:</w:t>
-      </w:r>
-      <w:r>
-        <w:rPr>
-          <w:rStyle w:val="normaltextrun"/>
-          <w:rFonts w:eastAsia="游ゴシック Light" w:eastAsiaTheme="majorEastAsia"/>
-        </w:rPr>
-        <w:t xml:space="preserve"> The</w:t>
-      </w:r>
-      <w:r>
-        <w:rPr>
-          <w:rFonts w:eastAsia="游ゴシック Light" w:eastAsiaTheme="majorEastAsia"/>
-        </w:rPr>
-        <w:t xml:space="preserve"> site must </w:t>
-      </w:r>
-      <w:r>
-        <w:rPr>
-          <w:rFonts w:eastAsia="游ゴシック Light" w:eastAsiaTheme="majorEastAsia"/>
-        </w:rPr>
-        <w:t>display</w:t>
-      </w:r>
-      <w:r>
-        <w:rPr>
-          <w:rFonts w:eastAsia="游ゴシック Light" w:eastAsiaTheme="majorEastAsia"/>
-        </w:rPr>
-        <w:t xml:space="preserve"> the </w:t>
-      </w:r>
-      <w:r>
-        <w:rPr>
-          <w:rFonts w:eastAsia="游ゴシック Light" w:eastAsiaTheme="majorEastAsia"/>
-        </w:rPr>
-        <w:t xml:space="preserve">code used in </w:t>
-      </w:r>
-      <w:r>
-        <w:rPr>
-          <w:rFonts w:eastAsia="游ゴシック Light" w:eastAsiaTheme="majorEastAsia"/>
-        </w:rPr>
-        <w:t xml:space="preserve">the </w:t>
-      </w:r>
-      <w:r>
-        <w:rPr>
-          <w:rFonts w:eastAsia="游ゴシック Light" w:eastAsiaTheme="majorEastAsia"/>
-        </w:rPr>
-        <w:t xml:space="preserve">projects, </w:t>
-      </w:r>
-      <w:r>
-        <w:rPr>
-          <w:rFonts w:eastAsia="游ゴシック Light" w:eastAsiaTheme="majorEastAsia"/>
-        </w:rPr>
-        <w:t>a</w:t>
-      </w:r>
-      <w:r>
-        <w:rPr>
-          <w:rFonts w:eastAsia="游ゴシック Light" w:eastAsiaTheme="majorEastAsia"/>
-        </w:rPr>
-        <w:t xml:space="preserve"> </w:t>
-      </w:r>
-      <w:r>
-        <w:rPr>
-          <w:rFonts w:eastAsia="游ゴシック Light" w:eastAsiaTheme="majorEastAsia"/>
-        </w:rPr>
-        <w:t>screenshot</w:t>
-      </w:r>
-      <w:r>
-        <w:rPr>
-          <w:rFonts w:eastAsia="游ゴシック Light" w:eastAsiaTheme="majorEastAsia"/>
-        </w:rPr>
-        <w:t xml:space="preserve"> of</w:t>
-      </w:r>
-      <w:r>
-        <w:rPr>
-          <w:rFonts w:eastAsia="游ゴシック Light" w:eastAsiaTheme="majorEastAsia"/>
-        </w:rPr>
-        <w:t xml:space="preserve"> the code </w:t>
-      </w:r>
-      <w:r>
-        <w:rPr>
-          <w:rFonts w:eastAsia="游ゴシック Light" w:eastAsiaTheme="majorEastAsia"/>
-        </w:rPr>
-        <w:t>executing</w:t>
-      </w:r>
-      <w:r>
-        <w:rPr>
-          <w:rFonts w:eastAsia="游ゴシック Light" w:eastAsiaTheme="majorEastAsia"/>
-        </w:rPr>
-        <w:t xml:space="preserve">, </w:t>
-      </w:r>
-      <w:r>
-        <w:rPr>
-          <w:rFonts w:eastAsia="游ゴシック Light" w:eastAsiaTheme="majorEastAsia"/>
-        </w:rPr>
-        <w:t xml:space="preserve">a </w:t>
-      </w:r>
-      <w:r>
-        <w:rPr>
-          <w:rFonts w:eastAsia="游ゴシック Light" w:eastAsiaTheme="majorEastAsia"/>
-        </w:rPr>
-        <w:t xml:space="preserve">description of </w:t>
-      </w:r>
-      <w:r>
-        <w:rPr>
-          <w:rFonts w:eastAsia="游ゴシック Light" w:eastAsiaTheme="majorEastAsia"/>
-        </w:rPr>
-        <w:t>the proje</w:t>
-      </w:r>
-      <w:r>
-        <w:rPr>
-          <w:rFonts w:eastAsia="游ゴシック Light" w:eastAsiaTheme="majorEastAsia"/>
-        </w:rPr>
-        <w:t xml:space="preserve">ct, and </w:t>
-      </w:r>
-    </w:p>
-    <w:p>
-      <w:pPr>
-        <w:pStyle w:val="paragraph"/>
-        <w:spacing w:before="0" w:beforeAutospacing="0" w:after="0" w:afterAutospacing="0" w:line="360" w:lineRule="auto"/>
-        <w:ind w:left="720"/>
-        <w:rPr>
-          <w:rFonts w:eastAsiaTheme="majorEastAsia"/>
-        </w:rPr>
-      </w:pPr>
     </w:p>
     <w:p>
       <w:pPr>
@@ -1051,13 +907,12 @@
         </w:numPr>
         <w:spacing w:before="0" w:beforeAutospacing="0" w:after="0" w:afterAutospacing="0" w:line="360" w:lineRule="auto"/>
         <w:rPr>
-          <w:rStyle w:val="eop"/>
-          <w:rFonts w:eastAsiaTheme="majorEastAsia"/>
-        </w:rPr>
-      </w:pPr>
-      <w:r>
-        <w:rPr>
-          <w:rStyle w:val="eop"/>
+          <w:rFonts w:eastAsiaTheme="majorEastAsia"/>
+        </w:rPr>
+      </w:pPr>
+      <w:r>
+        <w:rPr>
+          <w:rStyle w:val="normaltextrun"/>
           <w:rFonts w:eastAsiaTheme="majorEastAsia"/>
           <w:b/>
           <w:bCs/>
@@ -1066,42 +921,129 @@
       </w:r>
       <w:r>
         <w:rPr>
-          <w:rStyle w:val="eop"/>
+          <w:rStyle w:val="normaltextrun"/>
           <w:rFonts w:eastAsiaTheme="majorEastAsia"/>
           <w:b/>
           <w:bCs/>
         </w:rPr>
-        <w:t>1</w:t>
-      </w:r>
-      <w:r>
-        <w:rPr>
-          <w:rStyle w:val="eop"/>
-          <w:rFonts w:eastAsiaTheme="majorEastAsia"/>
-          <w:b/>
-          <w:bCs/>
-        </w:rPr>
-        <w:t>4</w:t>
-      </w:r>
-      <w:r>
-        <w:rPr>
-          <w:rStyle w:val="eop"/>
-          <w:rFonts w:eastAsiaTheme="majorEastAsia"/>
-          <w:b/>
-          <w:bCs/>
+        <w:t>13</w:t>
+      </w:r>
+      <w:r>
+        <w:rPr>
+          <w:rStyle w:val="normaltextrun"/>
+          <w:rFonts w:eastAsiaTheme="majorEastAsia"/>
         </w:rPr>
         <w:t>:</w:t>
       </w:r>
       <w:r>
         <w:rPr>
-          <w:rStyle w:val="eop"/>
-          <w:rFonts w:eastAsiaTheme="majorEastAsia"/>
-          <w:b/>
-          <w:bCs/>
+          <w:rStyle w:val="normaltextrun"/>
+          <w:rFonts w:eastAsiaTheme="majorEastAsia"/>
         </w:rPr>
         <w:t xml:space="preserve"> </w:t>
       </w:r>
       <w:r>
-        <w:t>The site must include a navigation bar allowing the user to move between the home page, projects, resume, video, and essay sections. The navigation bar should be able to hide itself.</w:t>
+        <w:rPr>
+          <w:rStyle w:val="normaltextrun"/>
+          <w:rFonts w:eastAsiaTheme="majorEastAsia"/>
+        </w:rPr>
+        <w:t>The</w:t>
+      </w:r>
+      <w:r>
+        <w:rPr>
+          <w:rFonts w:eastAsiaTheme="majorEastAsia"/>
+        </w:rPr>
+        <w:t xml:space="preserve"> site must </w:t>
+      </w:r>
+      <w:r>
+        <w:rPr>
+          <w:rFonts w:eastAsiaTheme="majorEastAsia"/>
+        </w:rPr>
+        <w:t>display</w:t>
+      </w:r>
+      <w:r>
+        <w:rPr>
+          <w:rFonts w:eastAsiaTheme="majorEastAsia"/>
+        </w:rPr>
+        <w:t xml:space="preserve"> the </w:t>
+      </w:r>
+      <w:r>
+        <w:rPr>
+          <w:rFonts w:eastAsiaTheme="majorEastAsia"/>
+        </w:rPr>
+        <w:t xml:space="preserve">code used in </w:t>
+      </w:r>
+      <w:r>
+        <w:rPr>
+          <w:rFonts w:eastAsiaTheme="majorEastAsia"/>
+        </w:rPr>
+        <w:t xml:space="preserve">the </w:t>
+      </w:r>
+      <w:r>
+        <w:rPr>
+          <w:rFonts w:eastAsiaTheme="majorEastAsia"/>
+        </w:rPr>
+        <w:t xml:space="preserve">projects, </w:t>
+      </w:r>
+      <w:r>
+        <w:rPr>
+          <w:rFonts w:eastAsiaTheme="majorEastAsia"/>
+        </w:rPr>
+        <w:t>a</w:t>
+      </w:r>
+      <w:r>
+        <w:rPr>
+          <w:rFonts w:eastAsiaTheme="majorEastAsia"/>
+        </w:rPr>
+        <w:t xml:space="preserve"> </w:t>
+      </w:r>
+      <w:r>
+        <w:rPr>
+          <w:rFonts w:eastAsiaTheme="majorEastAsia"/>
+        </w:rPr>
+        <w:t>screenshot</w:t>
+      </w:r>
+      <w:r>
+        <w:rPr>
+          <w:rFonts w:eastAsiaTheme="majorEastAsia"/>
+        </w:rPr>
+        <w:t xml:space="preserve"> of</w:t>
+      </w:r>
+      <w:r>
+        <w:rPr>
+          <w:rFonts w:eastAsiaTheme="majorEastAsia"/>
+        </w:rPr>
+        <w:t xml:space="preserve"> the code </w:t>
+      </w:r>
+      <w:r>
+        <w:rPr>
+          <w:rFonts w:eastAsiaTheme="majorEastAsia"/>
+        </w:rPr>
+        <w:t>executing</w:t>
+      </w:r>
+      <w:r>
+        <w:rPr>
+          <w:rFonts w:eastAsiaTheme="majorEastAsia"/>
+        </w:rPr>
+        <w:t xml:space="preserve">, </w:t>
+      </w:r>
+      <w:r>
+        <w:rPr>
+          <w:rFonts w:eastAsiaTheme="majorEastAsia"/>
+        </w:rPr>
+        <w:t xml:space="preserve">a </w:t>
+      </w:r>
+      <w:r>
+        <w:rPr>
+          <w:rFonts w:eastAsiaTheme="majorEastAsia"/>
+        </w:rPr>
+        <w:t>description of the proje</w:t>
+      </w:r>
+      <w:r>
+        <w:rPr>
+          <w:rFonts w:eastAsiaTheme="majorEastAsia"/>
+        </w:rPr>
+        <w:t xml:space="preserve">ct, and </w:t>
       </w:r>
     </w:p>
     <w:p>
@@ -1110,55 +1052,7 @@
         <w:spacing w:before="0" w:beforeAutospacing="0" w:after="0" w:afterAutospacing="0" w:line="360" w:lineRule="auto"/>
         <w:ind w:left="720"/>
         <w:rPr>
-          <w:rStyle w:val="eop"/>
-          <w:rFonts w:eastAsiaTheme="majorEastAsia"/>
-        </w:rPr>
-      </w:pPr>
-    </w:p>
-    <w:p>
-      <w:pPr>
-        <w:pStyle w:val="paragraph"/>
-        <w:spacing w:before="0" w:beforeAutospacing="off" w:after="0" w:afterAutospacing="off" w:line="360" w:lineRule="auto"/>
-        <w:ind w:left="720"/>
-        <w:jc w:val="center"/>
-        <w:rPr>
-          <w:rStyle w:val="eop"/>
-          <w:rFonts w:eastAsia="游ゴシック Light" w:eastAsiaTheme="majorEastAsia"/>
-          <w:color w:val="0070C0"/>
-          <w:u w:val="single"/>
-        </w:rPr>
-      </w:pPr>
-      <w:r>
-        <w:rPr>
-          <w:rStyle w:val="eop"/>
-          <w:rFonts w:eastAsia="游ゴシック Light" w:eastAsiaTheme="majorEastAsia"/>
-          <w:b w:val="1"/>
-          <w:bCs w:val="1"/>
-          <w:color w:val="0070C0"/>
-          <w:u w:val="single"/>
-        </w:rPr>
-        <w:t>Non-Computer Science Project:</w:t>
-      </w:r>
-      <w:r>
-        <w:rPr>
-          <w:rStyle w:val="eop"/>
-          <w:rFonts w:eastAsia="游ゴシック Light" w:eastAsiaTheme="majorEastAsia"/>
-          <w:color w:val="0070C0"/>
-          <w:u w:val="single"/>
-        </w:rPr>
-        <w:t xml:space="preserve"> </w:t>
-      </w:r>
-    </w:p>
-    <w:p>
-      <w:pPr>
-        <w:pStyle w:val="paragraph"/>
-        <w:spacing w:before="0" w:beforeAutospacing="0" w:after="0" w:afterAutospacing="0" w:line="360" w:lineRule="auto"/>
-        <w:ind w:left="720"/>
-        <w:jc w:val="center"/>
-        <w:rPr>
-          <w:rStyle w:val="eop"/>
-          <w:rFonts w:eastAsiaTheme="majorEastAsia"/>
-          <w:color w:val="0070C0"/>
+          <w:rFonts w:eastAsiaTheme="majorEastAsia"/>
         </w:rPr>
       </w:pPr>
     </w:p>
@@ -1169,43 +1063,60 @@
           <w:ilvl w:val="0"/>
           <w:numId w:val="13"/>
         </w:numPr>
-        <w:spacing w:before="0" w:beforeAutospacing="off" w:after="0" w:afterAutospacing="off" w:line="360" w:lineRule="auto"/>
-        <w:rPr>
-          <w:rStyle w:val="normaltextrun"/>
-          <w:rFonts w:eastAsia="游ゴシック Light" w:eastAsiaTheme="majorEastAsia"/>
-        </w:rPr>
-      </w:pPr>
-      <w:r>
-        <w:rPr>
-          <w:rStyle w:val="normaltextrun"/>
-          <w:rFonts w:eastAsia="游ゴシック Light" w:eastAsiaTheme="majorEastAsia"/>
-          <w:b w:val="1"/>
-          <w:bCs w:val="1"/>
-        </w:rPr>
-        <w:t>F1</w:t>
-      </w:r>
-      <w:r>
-        <w:rPr>
-          <w:rStyle w:val="normaltextrun"/>
-          <w:rFonts w:eastAsia="游ゴシック Light" w:eastAsiaTheme="majorEastAsia"/>
-          <w:b w:val="1"/>
-          <w:bCs w:val="1"/>
-        </w:rPr>
-        <w:t>5</w:t>
-      </w:r>
-      <w:r>
-        <w:rPr>
-          <w:rStyle w:val="normaltextrun"/>
-          <w:rFonts w:eastAsia="游ゴシック Light" w:eastAsiaTheme="majorEastAsia"/>
-        </w:rPr>
-        <w:t>: The site must display the code used in the projects, a screenshot of the code executing, a description of the project</w:t>
-      </w:r>
-      <w:r>
-        <w:rPr>
-          <w:rStyle w:val="normaltextrun"/>
-          <w:rFonts w:eastAsia="游ゴシック Light" w:eastAsiaTheme="majorEastAsia"/>
-        </w:rPr>
-        <w:t xml:space="preserve">, and a summary of how the project relates to the capstone. </w:t>
+        <w:spacing w:before="0" w:beforeAutospacing="0" w:after="0" w:afterAutospacing="0" w:line="360" w:lineRule="auto"/>
+        <w:rPr>
+          <w:rStyle w:val="eop"/>
+          <w:rFonts w:eastAsiaTheme="majorEastAsia"/>
+        </w:rPr>
+      </w:pPr>
+      <w:r>
+        <w:rPr>
+          <w:rStyle w:val="eop"/>
+          <w:rFonts w:eastAsiaTheme="majorEastAsia"/>
+          <w:b/>
+          <w:bCs/>
+        </w:rPr>
+        <w:lastRenderedPageBreak/>
+        <w:t>F</w:t>
+      </w:r>
+      <w:r>
+        <w:rPr>
+          <w:rStyle w:val="eop"/>
+          <w:rFonts w:eastAsiaTheme="majorEastAsia"/>
+          <w:b/>
+          <w:bCs/>
+        </w:rPr>
+        <w:t>1</w:t>
+      </w:r>
+      <w:r>
+        <w:rPr>
+          <w:rStyle w:val="eop"/>
+          <w:rFonts w:eastAsiaTheme="majorEastAsia"/>
+          <w:b/>
+          <w:bCs/>
+        </w:rPr>
+        <w:t>4</w:t>
+      </w:r>
+      <w:r>
+        <w:rPr>
+          <w:rStyle w:val="eop"/>
+          <w:rFonts w:eastAsiaTheme="majorEastAsia"/>
+          <w:b/>
+          <w:bCs/>
+        </w:rPr>
+        <w:t>:</w:t>
+      </w:r>
+      <w:r>
+        <w:rPr>
+          <w:rStyle w:val="eop"/>
+          <w:rFonts w:eastAsiaTheme="majorEastAsia"/>
+          <w:b/>
+          <w:bCs/>
+        </w:rPr>
+        <w:t xml:space="preserve"> </w:t>
+      </w:r>
+      <w:r>
+        <w:t>The site must include a navigation bar allowing the user to move between the home page, projects, resume, video, and essay sections. The navigation bar should be able to hide itself.</w:t>
       </w:r>
     </w:p>
     <w:p>
@@ -1214,7 +1125,55 @@
         <w:spacing w:before="0" w:beforeAutospacing="0" w:after="0" w:afterAutospacing="0" w:line="360" w:lineRule="auto"/>
         <w:ind w:left="720"/>
         <w:rPr>
-          <w:rFonts w:eastAsiaTheme="majorEastAsia"/>
+          <w:rStyle w:val="eop"/>
+          <w:rFonts w:eastAsiaTheme="majorEastAsia"/>
+        </w:rPr>
+      </w:pPr>
+    </w:p>
+    <w:p>
+      <w:pPr>
+        <w:pStyle w:val="paragraph"/>
+        <w:spacing w:before="0" w:beforeAutospacing="0" w:after="0" w:afterAutospacing="0" w:line="360" w:lineRule="auto"/>
+        <w:ind w:left="720"/>
+        <w:jc w:val="center"/>
+        <w:rPr>
+          <w:rStyle w:val="eop"/>
+          <w:rFonts w:eastAsiaTheme="majorEastAsia"/>
+          <w:color w:val="0070C0"/>
+          <w:u w:val="single"/>
+        </w:rPr>
+      </w:pPr>
+      <w:r>
+        <w:rPr>
+          <w:rStyle w:val="eop"/>
+          <w:rFonts w:eastAsiaTheme="majorEastAsia"/>
+          <w:b/>
+          <w:bCs/>
+          <w:color w:val="0070C0"/>
+          <w:u w:val="single"/>
+        </w:rPr>
+        <w:t>Non-Computer Science Project:</w:t>
+      </w:r>
+      <w:r>
+        <w:rPr>
+          <w:rStyle w:val="eop"/>
+          <w:rFonts w:eastAsiaTheme="majorEastAsia"/>
+          <w:color w:val="0070C0"/>
+          <w:u w:val="single"/>
+        </w:rPr>
+        <w:t xml:space="preserve"> </w:t>
+      </w:r>
+    </w:p>
+    <w:p>
+      <w:pPr>
+        <w:pStyle w:val="paragraph"/>
+        <w:spacing w:before="0" w:beforeAutospacing="0" w:after="0" w:afterAutospacing="0" w:line="360" w:lineRule="auto"/>
+        <w:ind w:left="720"/>
+        <w:jc w:val="center"/>
+        <w:rPr>
+          <w:rStyle w:val="eop"/>
+          <w:rFonts w:eastAsiaTheme="majorEastAsia"/>
+          <w:color w:val="0070C0"/>
         </w:rPr>
       </w:pPr>
     </w:p>
@@ -1225,24 +1184,43 @@
           <w:ilvl w:val="0"/>
           <w:numId w:val="13"/>
         </w:numPr>
-        <w:spacing w:before="0" w:beforeAutospacing="off" w:after="0" w:afterAutospacing="off" w:line="360" w:lineRule="auto"/>
-        <w:rPr>
-          <w:rStyle w:val="eop"/>
-          <w:rFonts w:eastAsia="游ゴシック Light" w:eastAsiaTheme="majorEastAsia"/>
-        </w:rPr>
-      </w:pPr>
-      <w:r>
-        <w:rPr>
-          <w:rStyle w:val="eop"/>
-          <w:rFonts w:eastAsia="游ゴシック Light" w:eastAsiaTheme="majorEastAsia"/>
-          <w:b w:val="1"/>
-          <w:bCs w:val="1"/>
-        </w:rPr>
-        <w:t xml:space="preserve">F16: </w:t>
-      </w:r>
-      <w:r>
-        <w:rPr/>
-        <w:t>The site must include a navigation bar allowing the user to move between the home page, projects, resume, video, and essay sections. The navigation bar should be able to hide itself.</w:t>
+        <w:spacing w:before="0" w:beforeAutospacing="0" w:after="0" w:afterAutospacing="0" w:line="360" w:lineRule="auto"/>
+        <w:rPr>
+          <w:rStyle w:val="normaltextrun"/>
+          <w:rFonts w:eastAsiaTheme="majorEastAsia"/>
+        </w:rPr>
+      </w:pPr>
+      <w:r>
+        <w:rPr>
+          <w:rStyle w:val="normaltextrun"/>
+          <w:rFonts w:eastAsiaTheme="majorEastAsia"/>
+          <w:b/>
+          <w:bCs/>
+        </w:rPr>
+        <w:t>F1</w:t>
+      </w:r>
+      <w:r>
+        <w:rPr>
+          <w:rStyle w:val="normaltextrun"/>
+          <w:rFonts w:eastAsiaTheme="majorEastAsia"/>
+          <w:b/>
+          <w:bCs/>
+        </w:rPr>
+        <w:t>5</w:t>
+      </w:r>
+      <w:r>
+        <w:rPr>
+          <w:rStyle w:val="normaltextrun"/>
+          <w:rFonts w:eastAsiaTheme="majorEastAsia"/>
+        </w:rPr>
+        <w:t>: The site must display the code used in the projects, a screenshot of the code executing, a description of the project</w:t>
+      </w:r>
+      <w:r>
+        <w:rPr>
+          <w:rStyle w:val="normaltextrun"/>
+          <w:rFonts w:eastAsiaTheme="majorEastAsia"/>
+        </w:rPr>
+        <w:t xml:space="preserve">, and a summary of how the project relates to the capstone. </w:t>
       </w:r>
     </w:p>
     <w:p>
@@ -1250,37 +1228,10 @@
         <w:pStyle w:val="paragraph"/>
         <w:spacing w:before="0" w:beforeAutospacing="0" w:after="0" w:afterAutospacing="0" w:line="360" w:lineRule="auto"/>
         <w:ind w:left="720"/>
-        <w:textAlignment w:val="baseline"/>
-        <w:rPr>
-          <w:rStyle w:val="eop"/>
-          <w:rFonts w:eastAsiaTheme="majorEastAsia"/>
-        </w:rPr>
-      </w:pPr>
-    </w:p>
-    <w:p>
-      <w:pPr>
-        <w:pStyle w:val="paragraph"/>
-        <w:spacing w:before="0" w:beforeAutospacing="0" w:after="0" w:afterAutospacing="0" w:line="360" w:lineRule="auto"/>
-        <w:jc w:val="center"/>
-        <w:textAlignment w:val="baseline"/>
-        <w:rPr>
-          <w:b/>
-          <w:bCs/>
-          <w:color w:val="0070C0"/>
-          <w:u w:val="single"/>
-        </w:rPr>
-      </w:pPr>
-      <w:r>
-        <w:rPr>
-          <w:rStyle w:val="normaltextrun"/>
-          <w:rFonts w:eastAsiaTheme="majorEastAsia"/>
-          <w:b/>
-          <w:bCs/>
-          <w:color w:val="0070C0"/>
-          <w:u w:val="single"/>
-        </w:rPr>
-        <w:t>Reflection Essay:</w:t>
-      </w:r>
+        <w:rPr>
+          <w:rFonts w:eastAsiaTheme="majorEastAsia"/>
+        </w:rPr>
+      </w:pPr>
     </w:p>
     <w:p>
       <w:pPr>
@@ -1289,86 +1240,60 @@
           <w:ilvl w:val="0"/>
           <w:numId w:val="13"/>
         </w:numPr>
-        <w:spacing w:before="0" w:beforeAutospacing="off" w:after="0" w:afterAutospacing="off" w:line="360" w:lineRule="auto"/>
+        <w:spacing w:before="0" w:beforeAutospacing="0" w:after="0" w:afterAutospacing="0" w:line="360" w:lineRule="auto"/>
+        <w:rPr>
+          <w:rStyle w:val="eop"/>
+          <w:rFonts w:eastAsiaTheme="majorEastAsia"/>
+        </w:rPr>
+      </w:pPr>
+      <w:r>
+        <w:rPr>
+          <w:rStyle w:val="eop"/>
+          <w:rFonts w:eastAsiaTheme="majorEastAsia"/>
+          <w:b/>
+          <w:bCs/>
+        </w:rPr>
+        <w:t xml:space="preserve">F16: </w:t>
+      </w:r>
+      <w:r>
+        <w:t>The site must include a navigation bar allowing the user to move between the home page, projects, resume, video, and essay sections. The navigation bar should be able to hide itself.</w:t>
+      </w:r>
+    </w:p>
+    <w:p>
+      <w:pPr>
+        <w:pStyle w:val="paragraph"/>
+        <w:spacing w:before="0" w:beforeAutospacing="0" w:after="0" w:afterAutospacing="0" w:line="360" w:lineRule="auto"/>
+        <w:ind w:left="720"/>
         <w:textAlignment w:val="baseline"/>
         <w:rPr>
           <w:rStyle w:val="eop"/>
-          <w:rFonts w:eastAsia="游ゴシック Light" w:eastAsiaTheme="majorEastAsia"/>
+          <w:rFonts w:eastAsiaTheme="majorEastAsia"/>
+        </w:rPr>
+      </w:pPr>
+    </w:p>
+    <w:p>
+      <w:pPr>
+        <w:pStyle w:val="paragraph"/>
+        <w:spacing w:before="0" w:beforeAutospacing="0" w:after="0" w:afterAutospacing="0" w:line="360" w:lineRule="auto"/>
+        <w:jc w:val="center"/>
+        <w:textAlignment w:val="baseline"/>
+        <w:rPr>
+          <w:b/>
+          <w:bCs/>
+          <w:color w:val="0070C0"/>
+          <w:u w:val="single"/>
         </w:rPr>
       </w:pPr>
       <w:r>
         <w:rPr>
           <w:rStyle w:val="normaltextrun"/>
-          <w:rFonts w:eastAsia="游ゴシック Light" w:eastAsiaTheme="majorEastAsia"/>
-          <w:b w:val="1"/>
-          <w:bCs w:val="1"/>
-        </w:rPr>
-        <w:t>F1</w:t>
-      </w:r>
-      <w:r>
-        <w:rPr>
-          <w:rStyle w:val="normaltextrun"/>
-          <w:rFonts w:eastAsia="游ゴシック Light" w:eastAsiaTheme="majorEastAsia"/>
-          <w:b w:val="1"/>
-          <w:bCs w:val="1"/>
-        </w:rPr>
-        <w:t>7</w:t>
-      </w:r>
-      <w:r>
-        <w:rPr>
-          <w:rStyle w:val="normaltextrun"/>
-          <w:rFonts w:eastAsia="游ゴシック Light" w:eastAsiaTheme="majorEastAsia"/>
-        </w:rPr>
-        <w:t>:</w:t>
-      </w:r>
-      <w:r>
-        <w:rPr>
-          <w:rStyle w:val="normaltextrun"/>
-          <w:rFonts w:eastAsia="游ゴシック Light" w:eastAsiaTheme="majorEastAsia"/>
-        </w:rPr>
-        <w:t xml:space="preserve"> </w:t>
-      </w:r>
-      <w:r>
-        <w:rPr>
-          <w:rStyle w:val="normaltextrun"/>
-          <w:rFonts w:eastAsia="游ゴシック Light" w:eastAsiaTheme="majorEastAsia"/>
-        </w:rPr>
-        <w:t>Essay should be around five-pages</w:t>
-      </w:r>
-      <w:r>
-        <w:rPr>
-          <w:rStyle w:val="eop"/>
-          <w:rFonts w:eastAsia="游ゴシック Light" w:eastAsiaTheme="majorEastAsia"/>
-        </w:rPr>
-        <w:t xml:space="preserve"> and fit to the margins of the </w:t>
-      </w:r>
-      <w:r>
-        <w:rPr>
-          <w:rStyle w:val="eop"/>
-          <w:rFonts w:eastAsia="游ゴシック Light" w:eastAsiaTheme="majorEastAsia"/>
-        </w:rPr>
-        <w:t>page</w:t>
-      </w:r>
-      <w:r>
-        <w:rPr>
-          <w:rStyle w:val="eop"/>
-          <w:rFonts w:eastAsia="游ゴシック Light" w:eastAsiaTheme="majorEastAsia"/>
-        </w:rPr>
-        <w:t xml:space="preserve"> so it </w:t>
-      </w:r>
-      <w:r>
-        <w:rPr>
-          <w:rStyle w:val="eop"/>
-          <w:rFonts w:eastAsia="游ゴシック Light" w:eastAsiaTheme="majorEastAsia"/>
-        </w:rPr>
-        <w:t>is appealing</w:t>
-      </w:r>
-      <w:r>
-        <w:rPr>
-          <w:rStyle w:val="eop"/>
-          <w:rFonts w:eastAsia="游ゴシック Light" w:eastAsiaTheme="majorEastAsia"/>
-        </w:rPr>
-        <w:t>.</w:t>
+          <w:rFonts w:eastAsiaTheme="majorEastAsia"/>
+          <w:b/>
+          <w:bCs/>
+          <w:color w:val="0070C0"/>
+          <w:u w:val="single"/>
+        </w:rPr>
+        <w:t>Reflection Essay:</w:t>
       </w:r>
     </w:p>
     <w:p>
@@ -1378,57 +1303,97 @@
           <w:ilvl w:val="0"/>
           <w:numId w:val="13"/>
         </w:numPr>
-        <w:spacing w:before="0" w:beforeAutospacing="off" w:after="0" w:afterAutospacing="off" w:line="360" w:lineRule="auto"/>
+        <w:spacing w:before="0" w:beforeAutospacing="0" w:after="0" w:afterAutospacing="0" w:line="360" w:lineRule="auto"/>
         <w:textAlignment w:val="baseline"/>
-        <w:rPr/>
+        <w:rPr>
+          <w:rStyle w:val="eop"/>
+          <w:rFonts w:eastAsiaTheme="majorEastAsia"/>
+        </w:rPr>
       </w:pPr>
       <w:r>
         <w:rPr>
           <w:rStyle w:val="normaltextrun"/>
-          <w:rFonts w:eastAsia="游ゴシック Light" w:eastAsiaTheme="majorEastAsia"/>
-          <w:b w:val="1"/>
-          <w:bCs w:val="1"/>
+          <w:rFonts w:eastAsiaTheme="majorEastAsia"/>
+          <w:b/>
+          <w:bCs/>
         </w:rPr>
         <w:t>F1</w:t>
       </w:r>
       <w:r>
         <w:rPr>
           <w:rStyle w:val="normaltextrun"/>
-          <w:rFonts w:eastAsia="游ゴシック Light" w:eastAsiaTheme="majorEastAsia"/>
-          <w:b w:val="1"/>
-          <w:bCs w:val="1"/>
-        </w:rPr>
-        <w:t>8</w:t>
+          <w:rFonts w:eastAsiaTheme="majorEastAsia"/>
+          <w:b/>
+          <w:bCs/>
+        </w:rPr>
+        <w:t>7</w:t>
       </w:r>
       <w:r>
         <w:rPr>
           <w:rStyle w:val="normaltextrun"/>
-          <w:rFonts w:eastAsia="游ゴシック Light" w:eastAsiaTheme="majorEastAsia"/>
-          <w:b w:val="1"/>
-          <w:bCs w:val="1"/>
+          <w:rFonts w:eastAsiaTheme="majorEastAsia"/>
         </w:rPr>
         <w:t>:</w:t>
       </w:r>
       <w:r>
         <w:rPr>
           <w:rStyle w:val="normaltextrun"/>
-          <w:rFonts w:eastAsia="游ゴシック Light" w:eastAsiaTheme="majorEastAsia"/>
+          <w:rFonts w:eastAsiaTheme="majorEastAsia"/>
         </w:rPr>
         <w:t xml:space="preserve"> </w:t>
       </w:r>
       <w:r>
         <w:rPr>
           <w:rStyle w:val="normaltextrun"/>
-          <w:rFonts w:eastAsia="游ゴシック Light" w:eastAsiaTheme="majorEastAsia"/>
-        </w:rPr>
-        <w:t>Essay</w:t>
-      </w:r>
+          <w:rFonts w:eastAsiaTheme="majorEastAsia"/>
+        </w:rPr>
+        <w:t xml:space="preserve">Essay should be around </w:t>
+      </w:r>
+      <w:proofErr w:type="gramStart"/>
       <w:r>
         <w:rPr>
           <w:rStyle w:val="normaltextrun"/>
-          <w:rFonts w:eastAsia="游ゴシック Light" w:eastAsiaTheme="majorEastAsia"/>
-        </w:rPr>
-        <w:t xml:space="preserve"> reflects how the projects included in the portfolio connect to a problem of interest.</w:t>
+          <w:rFonts w:eastAsiaTheme="majorEastAsia"/>
+        </w:rPr>
+        <w:t>five-pages</w:t>
+      </w:r>
+      <w:proofErr w:type="gramEnd"/>
+      <w:r>
+        <w:rPr>
+          <w:rStyle w:val="eop"/>
+          <w:rFonts w:eastAsiaTheme="majorEastAsia"/>
+        </w:rPr>
+        <w:t xml:space="preserve"> and fit to the margins of the </w:t>
+      </w:r>
+      <w:proofErr w:type="gramStart"/>
+      <w:r>
+        <w:rPr>
+          <w:rStyle w:val="eop"/>
+          <w:rFonts w:eastAsiaTheme="majorEastAsia"/>
+        </w:rPr>
+        <w:t>page</w:t>
+      </w:r>
+      <w:proofErr w:type="gramEnd"/>
+      <w:r>
+        <w:rPr>
+          <w:rStyle w:val="eop"/>
+          <w:rFonts w:eastAsiaTheme="majorEastAsia"/>
+        </w:rPr>
+        <w:t xml:space="preserve"> so it </w:t>
+      </w:r>
+      <w:r>
+        <w:rPr>
+          <w:rStyle w:val="eop"/>
+          <w:rFonts w:eastAsiaTheme="majorEastAsia"/>
+        </w:rPr>
+        <w:t>is appealing</w:t>
+      </w:r>
+      <w:r>
+        <w:rPr>
+          <w:rStyle w:val="eop"/>
+          <w:rFonts w:eastAsiaTheme="majorEastAsia"/>
+        </w:rPr>
+        <w:t>.</w:t>
       </w:r>
     </w:p>
     <w:p>
@@ -1438,56 +1403,114 @@
           <w:ilvl w:val="0"/>
           <w:numId w:val="13"/>
         </w:numPr>
-        <w:spacing w:before="0" w:beforeAutospacing="off" w:after="0" w:afterAutospacing="off" w:line="360" w:lineRule="auto"/>
+        <w:spacing w:before="0" w:beforeAutospacing="0" w:after="0" w:afterAutospacing="0" w:line="360" w:lineRule="auto"/>
         <w:textAlignment w:val="baseline"/>
+      </w:pPr>
+      <w:r>
+        <w:rPr>
+          <w:rStyle w:val="normaltextrun"/>
+          <w:rFonts w:eastAsiaTheme="majorEastAsia"/>
+          <w:b/>
+          <w:bCs/>
+        </w:rPr>
+        <w:t>F1</w:t>
+      </w:r>
+      <w:r>
+        <w:rPr>
+          <w:rStyle w:val="normaltextrun"/>
+          <w:rFonts w:eastAsiaTheme="majorEastAsia"/>
+          <w:b/>
+          <w:bCs/>
+        </w:rPr>
+        <w:t>8</w:t>
+      </w:r>
+      <w:r>
+        <w:rPr>
+          <w:rStyle w:val="normaltextrun"/>
+          <w:rFonts w:eastAsiaTheme="majorEastAsia"/>
+          <w:b/>
+          <w:bCs/>
+        </w:rPr>
+        <w:t>:</w:t>
+      </w:r>
+      <w:r>
+        <w:rPr>
+          <w:rStyle w:val="normaltextrun"/>
+          <w:rFonts w:eastAsiaTheme="majorEastAsia"/>
+        </w:rPr>
+        <w:t xml:space="preserve"> </w:t>
+      </w:r>
+      <w:r>
+        <w:rPr>
+          <w:rStyle w:val="normaltextrun"/>
+          <w:rFonts w:eastAsiaTheme="majorEastAsia"/>
+        </w:rPr>
+        <w:t>Essay</w:t>
+      </w:r>
+      <w:r>
+        <w:rPr>
+          <w:rStyle w:val="normaltextrun"/>
+          <w:rFonts w:eastAsiaTheme="majorEastAsia"/>
+        </w:rPr>
+        <w:t xml:space="preserve"> reflects how the projects included in the portfolio connect to a problem of interest.</w:t>
+      </w:r>
+    </w:p>
+    <w:p>
+      <w:pPr>
+        <w:pStyle w:val="paragraph"/>
+        <w:numPr>
+          <w:ilvl w:val="0"/>
+          <w:numId w:val="13"/>
+        </w:numPr>
+        <w:spacing w:before="0" w:beforeAutospacing="0" w:after="0" w:afterAutospacing="0" w:line="360" w:lineRule="auto"/>
+        <w:textAlignment w:val="baseline"/>
         <w:rPr>
           <w:rStyle w:val="eop"/>
-          <w:rFonts w:eastAsia="游ゴシック Light" w:eastAsiaTheme="majorEastAsia"/>
+          <w:rFonts w:eastAsiaTheme="majorEastAsia"/>
         </w:rPr>
       </w:pPr>
       <w:r>
         <w:rPr>
           <w:rStyle w:val="eop"/>
-          <w:rFonts w:eastAsia="游ゴシック Light" w:eastAsiaTheme="majorEastAsia"/>
-          <w:b w:val="1"/>
-          <w:bCs w:val="1"/>
+          <w:rFonts w:eastAsiaTheme="majorEastAsia"/>
+          <w:b/>
+          <w:bCs/>
         </w:rPr>
         <w:t>F</w:t>
       </w:r>
       <w:r>
         <w:rPr>
           <w:rStyle w:val="eop"/>
-          <w:rFonts w:eastAsia="游ゴシック Light" w:eastAsiaTheme="majorEastAsia"/>
-          <w:b w:val="1"/>
-          <w:bCs w:val="1"/>
+          <w:rFonts w:eastAsiaTheme="majorEastAsia"/>
+          <w:b/>
+          <w:bCs/>
         </w:rPr>
         <w:t>1</w:t>
       </w:r>
       <w:r>
         <w:rPr>
           <w:rStyle w:val="eop"/>
-          <w:rFonts w:eastAsia="游ゴシック Light" w:eastAsiaTheme="majorEastAsia"/>
-          <w:b w:val="1"/>
-          <w:bCs w:val="1"/>
+          <w:rFonts w:eastAsiaTheme="majorEastAsia"/>
+          <w:b/>
+          <w:bCs/>
         </w:rPr>
         <w:t>9</w:t>
       </w:r>
       <w:r>
         <w:rPr>
           <w:rStyle w:val="eop"/>
-          <w:rFonts w:eastAsia="游ゴシック Light" w:eastAsiaTheme="majorEastAsia"/>
+          <w:rFonts w:eastAsiaTheme="majorEastAsia"/>
         </w:rPr>
         <w:t>:</w:t>
       </w:r>
       <w:r>
         <w:rPr>
           <w:rStyle w:val="eop"/>
-          <w:rFonts w:eastAsia="游ゴシック Light" w:eastAsiaTheme="majorEastAsia"/>
+          <w:rFonts w:eastAsiaTheme="majorEastAsia"/>
         </w:rPr>
         <w:t xml:space="preserve"> </w:t>
       </w:r>
       <w:r>
-        <w:rPr/>
         <w:t>The site must include a navigation bar allowing the user to move between the home page, projects, resume, video, and essay sections. The navigation bar should be able to hide itself.</w:t>
       </w:r>
     </w:p>
@@ -1558,7 +1581,7 @@
       </w:r>
     </w:p>
     <w:sectPr>
-      <w:pgSz w:w="12240" w:h="15840" w:orient="portrait"/>
+      <w:pgSz w:w="12240" w:h="15840"/>
       <w:pgMar w:top="1440" w:right="1440" w:bottom="1440" w:left="1440" w:header="720" w:footer="720" w:gutter="0"/>
       <w:cols w:space="720"/>
       <w:docGrid w:linePitch="360"/>
@@ -1585,7 +1608,7 @@
         <w:ind w:left="720" w:hanging="360"/>
       </w:pPr>
       <w:rPr>
-        <w:rFonts w:hint="default" w:ascii="Courier New" w:hAnsi="Courier New"/>
+        <w:rFonts w:ascii="Courier New" w:hAnsi="Courier New" w:hint="default"/>
         <w:sz w:val="20"/>
       </w:rPr>
     </w:lvl>
@@ -1601,7 +1624,7 @@
         <w:ind w:left="1440" w:hanging="360"/>
       </w:pPr>
       <w:rPr>
-        <w:rFonts w:hint="default" w:ascii="Courier New" w:hAnsi="Courier New"/>
+        <w:rFonts w:ascii="Courier New" w:hAnsi="Courier New" w:hint="default"/>
         <w:sz w:val="20"/>
       </w:rPr>
     </w:lvl>
@@ -1617,7 +1640,7 @@
         <w:ind w:left="2160" w:hanging="360"/>
       </w:pPr>
       <w:rPr>
-        <w:rFonts w:hint="default" w:ascii="Courier New" w:hAnsi="Courier New"/>
+        <w:rFonts w:ascii="Courier New" w:hAnsi="Courier New" w:hint="default"/>
         <w:sz w:val="20"/>
       </w:rPr>
     </w:lvl>
@@ -1633,7 +1656,7 @@
         <w:ind w:left="2880" w:hanging="360"/>
       </w:pPr>
       <w:rPr>
-        <w:rFonts w:hint="default" w:ascii="Courier New" w:hAnsi="Courier New"/>
+        <w:rFonts w:ascii="Courier New" w:hAnsi="Courier New" w:hint="default"/>
         <w:sz w:val="20"/>
       </w:rPr>
     </w:lvl>
@@ -1649,7 +1672,7 @@
         <w:ind w:left="3600" w:hanging="360"/>
       </w:pPr>
       <w:rPr>
-        <w:rFonts w:hint="default" w:ascii="Courier New" w:hAnsi="Courier New"/>
+        <w:rFonts w:ascii="Courier New" w:hAnsi="Courier New" w:hint="default"/>
         <w:sz w:val="20"/>
       </w:rPr>
     </w:lvl>
@@ -1665,7 +1688,7 @@
         <w:ind w:left="4320" w:hanging="360"/>
       </w:pPr>
       <w:rPr>
-        <w:rFonts w:hint="default" w:ascii="Courier New" w:hAnsi="Courier New"/>
+        <w:rFonts w:ascii="Courier New" w:hAnsi="Courier New" w:hint="default"/>
         <w:sz w:val="20"/>
       </w:rPr>
     </w:lvl>
@@ -1681,7 +1704,7 @@
         <w:ind w:left="5040" w:hanging="360"/>
       </w:pPr>
       <w:rPr>
-        <w:rFonts w:hint="default" w:ascii="Courier New" w:hAnsi="Courier New"/>
+        <w:rFonts w:ascii="Courier New" w:hAnsi="Courier New" w:hint="default"/>
         <w:sz w:val="20"/>
       </w:rPr>
     </w:lvl>
@@ -1697,7 +1720,7 @@
         <w:ind w:left="5760" w:hanging="360"/>
       </w:pPr>
       <w:rPr>
-        <w:rFonts w:hint="default" w:ascii="Courier New" w:hAnsi="Courier New"/>
+        <w:rFonts w:ascii="Courier New" w:hAnsi="Courier New" w:hint="default"/>
         <w:sz w:val="20"/>
       </w:rPr>
     </w:lvl>
@@ -1713,7 +1736,7 @@
         <w:ind w:left="6480" w:hanging="360"/>
       </w:pPr>
       <w:rPr>
-        <w:rFonts w:hint="default" w:ascii="Courier New" w:hAnsi="Courier New"/>
+        <w:rFonts w:ascii="Courier New" w:hAnsi="Courier New" w:hint="default"/>
         <w:sz w:val="20"/>
       </w:rPr>
     </w:lvl>
@@ -1734,7 +1757,7 @@
         <w:ind w:left="720" w:hanging="360"/>
       </w:pPr>
       <w:rPr>
-        <w:rFonts w:hint="default" w:ascii="Courier New" w:hAnsi="Courier New"/>
+        <w:rFonts w:ascii="Courier New" w:hAnsi="Courier New" w:hint="default"/>
         <w:sz w:val="20"/>
       </w:rPr>
     </w:lvl>
@@ -1750,7 +1773,7 @@
         <w:ind w:left="1440" w:hanging="360"/>
       </w:pPr>
       <w:rPr>
-        <w:rFonts w:hint="default" w:ascii="Courier New" w:hAnsi="Courier New"/>
+        <w:rFonts w:ascii="Courier New" w:hAnsi="Courier New" w:hint="default"/>
         <w:sz w:val="20"/>
       </w:rPr>
     </w:lvl>
@@ -1766,7 +1789,7 @@
         <w:ind w:left="2160" w:hanging="360"/>
       </w:pPr>
       <w:rPr>
-        <w:rFonts w:hint="default" w:ascii="Courier New" w:hAnsi="Courier New"/>
+        <w:rFonts w:ascii="Courier New" w:hAnsi="Courier New" w:hint="default"/>
         <w:sz w:val="20"/>
       </w:rPr>
     </w:lvl>
@@ -1782,7 +1805,7 @@
         <w:ind w:left="2880" w:hanging="360"/>
       </w:pPr>
       <w:rPr>
-        <w:rFonts w:hint="default" w:ascii="Courier New" w:hAnsi="Courier New"/>
+        <w:rFonts w:ascii="Courier New" w:hAnsi="Courier New" w:hint="default"/>
         <w:sz w:val="20"/>
       </w:rPr>
     </w:lvl>
@@ -1798,7 +1821,7 @@
         <w:ind w:left="3600" w:hanging="360"/>
       </w:pPr>
       <w:rPr>
-        <w:rFonts w:hint="default" w:ascii="Courier New" w:hAnsi="Courier New"/>
+        <w:rFonts w:ascii="Courier New" w:hAnsi="Courier New" w:hint="default"/>
         <w:sz w:val="20"/>
       </w:rPr>
     </w:lvl>
@@ -1814,7 +1837,7 @@
         <w:ind w:left="4320" w:hanging="360"/>
       </w:pPr>
       <w:rPr>
-        <w:rFonts w:hint="default" w:ascii="Courier New" w:hAnsi="Courier New"/>
+        <w:rFonts w:ascii="Courier New" w:hAnsi="Courier New" w:hint="default"/>
         <w:sz w:val="20"/>
       </w:rPr>
     </w:lvl>
@@ -1830,7 +1853,7 @@
         <w:ind w:left="5040" w:hanging="360"/>
       </w:pPr>
       <w:rPr>
-        <w:rFonts w:hint="default" w:ascii="Courier New" w:hAnsi="Courier New"/>
+        <w:rFonts w:ascii="Courier New" w:hAnsi="Courier New" w:hint="default"/>
         <w:sz w:val="20"/>
       </w:rPr>
     </w:lvl>
@@ -1846,7 +1869,7 @@
         <w:ind w:left="5760" w:hanging="360"/>
       </w:pPr>
       <w:rPr>
-        <w:rFonts w:hint="default" w:ascii="Courier New" w:hAnsi="Courier New"/>
+        <w:rFonts w:ascii="Courier New" w:hAnsi="Courier New" w:hint="default"/>
         <w:sz w:val="20"/>
       </w:rPr>
     </w:lvl>
@@ -1862,7 +1885,7 @@
         <w:ind w:left="6480" w:hanging="360"/>
       </w:pPr>
       <w:rPr>
-        <w:rFonts w:hint="default" w:ascii="Courier New" w:hAnsi="Courier New"/>
+        <w:rFonts w:ascii="Courier New" w:hAnsi="Courier New" w:hint="default"/>
         <w:sz w:val="20"/>
       </w:rPr>
     </w:lvl>
@@ -1883,7 +1906,7 @@
         <w:ind w:left="720" w:hanging="360"/>
       </w:pPr>
       <w:rPr>
-        <w:rFonts w:hint="default" w:ascii="Symbol" w:hAnsi="Symbol"/>
+        <w:rFonts w:ascii="Symbol" w:hAnsi="Symbol" w:hint="default"/>
         <w:sz w:val="20"/>
       </w:rPr>
     </w:lvl>
@@ -1899,7 +1922,7 @@
         <w:ind w:left="1440" w:hanging="360"/>
       </w:pPr>
       <w:rPr>
-        <w:rFonts w:hint="default" w:ascii="Courier New" w:hAnsi="Courier New"/>
+        <w:rFonts w:ascii="Courier New" w:hAnsi="Courier New" w:hint="default"/>
         <w:sz w:val="20"/>
       </w:rPr>
     </w:lvl>
@@ -1915,7 +1938,7 @@
         <w:ind w:left="2160" w:hanging="360"/>
       </w:pPr>
       <w:rPr>
-        <w:rFonts w:hint="default" w:ascii="Wingdings" w:hAnsi="Wingdings"/>
+        <w:rFonts w:ascii="Wingdings" w:hAnsi="Wingdings" w:hint="default"/>
         <w:sz w:val="20"/>
       </w:rPr>
     </w:lvl>
@@ -1931,7 +1954,7 @@
         <w:ind w:left="2880" w:hanging="360"/>
       </w:pPr>
       <w:rPr>
-        <w:rFonts w:hint="default" w:ascii="Wingdings" w:hAnsi="Wingdings"/>
+        <w:rFonts w:ascii="Wingdings" w:hAnsi="Wingdings" w:hint="default"/>
         <w:sz w:val="20"/>
       </w:rPr>
     </w:lvl>
@@ -1947,7 +1970,7 @@
         <w:ind w:left="3600" w:hanging="360"/>
       </w:pPr>
       <w:rPr>
-        <w:rFonts w:hint="default" w:ascii="Wingdings" w:hAnsi="Wingdings"/>
+        <w:rFonts w:ascii="Wingdings" w:hAnsi="Wingdings" w:hint="default"/>
         <w:sz w:val="20"/>
       </w:rPr>
     </w:lvl>
@@ -1963,7 +1986,7 @@
         <w:ind w:left="4320" w:hanging="360"/>
       </w:pPr>
       <w:rPr>
-        <w:rFonts w:hint="default" w:ascii="Wingdings" w:hAnsi="Wingdings"/>
+        <w:rFonts w:ascii="Wingdings" w:hAnsi="Wingdings" w:hint="default"/>
         <w:sz w:val="20"/>
       </w:rPr>
     </w:lvl>
@@ -1979,7 +2002,7 @@
         <w:ind w:left="5040" w:hanging="360"/>
       </w:pPr>
       <w:rPr>
-        <w:rFonts w:hint="default" w:ascii="Wingdings" w:hAnsi="Wingdings"/>
+        <w:rFonts w:ascii="Wingdings" w:hAnsi="Wingdings" w:hint="default"/>
         <w:sz w:val="20"/>
       </w:rPr>
     </w:lvl>
@@ -1995,7 +2018,7 @@
         <w:ind w:left="5760" w:hanging="360"/>
       </w:pPr>
       <w:rPr>
-        <w:rFonts w:hint="default" w:ascii="Wingdings" w:hAnsi="Wingdings"/>
+        <w:rFonts w:ascii="Wingdings" w:hAnsi="Wingdings" w:hint="default"/>
         <w:sz w:val="20"/>
       </w:rPr>
     </w:lvl>
@@ -2011,7 +2034,7 @@
         <w:ind w:left="6480" w:hanging="360"/>
       </w:pPr>
       <w:rPr>
-        <w:rFonts w:hint="default" w:ascii="Wingdings" w:hAnsi="Wingdings"/>
+        <w:rFonts w:ascii="Wingdings" w:hAnsi="Wingdings" w:hint="default"/>
         <w:sz w:val="20"/>
       </w:rPr>
     </w:lvl>
@@ -2032,7 +2055,7 @@
         <w:ind w:left="720" w:hanging="360"/>
       </w:pPr>
       <w:rPr>
-        <w:rFonts w:hint="default" w:ascii="Symbol" w:hAnsi="Symbol"/>
+        <w:rFonts w:ascii="Symbol" w:hAnsi="Symbol" w:hint="default"/>
         <w:sz w:val="20"/>
       </w:rPr>
     </w:lvl>
@@ -2048,7 +2071,7 @@
         <w:ind w:left="1440" w:hanging="360"/>
       </w:pPr>
       <w:rPr>
-        <w:rFonts w:hint="default" w:ascii="Symbol" w:hAnsi="Symbol"/>
+        <w:rFonts w:ascii="Symbol" w:hAnsi="Symbol" w:hint="default"/>
         <w:sz w:val="20"/>
       </w:rPr>
     </w:lvl>
@@ -2064,7 +2087,7 @@
         <w:ind w:left="2160" w:hanging="360"/>
       </w:pPr>
       <w:rPr>
-        <w:rFonts w:hint="default" w:ascii="Symbol" w:hAnsi="Symbol"/>
+        <w:rFonts w:ascii="Symbol" w:hAnsi="Symbol" w:hint="default"/>
         <w:sz w:val="20"/>
       </w:rPr>
     </w:lvl>
@@ -2080,7 +2103,7 @@
         <w:ind w:left="2880" w:hanging="360"/>
       </w:pPr>
       <w:rPr>
-        <w:rFonts w:hint="default" w:ascii="Symbol" w:hAnsi="Symbol"/>
+        <w:rFonts w:ascii="Symbol" w:hAnsi="Symbol" w:hint="default"/>
         <w:sz w:val="20"/>
       </w:rPr>
     </w:lvl>
@@ -2096,7 +2119,7 @@
         <w:ind w:left="3600" w:hanging="360"/>
       </w:pPr>
       <w:rPr>
-        <w:rFonts w:hint="default" w:ascii="Symbol" w:hAnsi="Symbol"/>
+        <w:rFonts w:ascii="Symbol" w:hAnsi="Symbol" w:hint="default"/>
         <w:sz w:val="20"/>
       </w:rPr>
     </w:lvl>
@@ -2112,7 +2135,7 @@
         <w:ind w:left="4320" w:hanging="360"/>
       </w:pPr>
       <w:rPr>
-        <w:rFonts w:hint="default" w:ascii="Symbol" w:hAnsi="Symbol"/>
+        <w:rFonts w:ascii="Symbol" w:hAnsi="Symbol" w:hint="default"/>
         <w:sz w:val="20"/>
       </w:rPr>
     </w:lvl>
@@ -2128,7 +2151,7 @@
         <w:ind w:left="5040" w:hanging="360"/>
       </w:pPr>
       <w:rPr>
-        <w:rFonts w:hint="default" w:ascii="Symbol" w:hAnsi="Symbol"/>
+        <w:rFonts w:ascii="Symbol" w:hAnsi="Symbol" w:hint="default"/>
         <w:sz w:val="20"/>
       </w:rPr>
     </w:lvl>
@@ -2144,7 +2167,7 @@
         <w:ind w:left="5760" w:hanging="360"/>
       </w:pPr>
       <w:rPr>
-        <w:rFonts w:hint="default" w:ascii="Symbol" w:hAnsi="Symbol"/>
+        <w:rFonts w:ascii="Symbol" w:hAnsi="Symbol" w:hint="default"/>
         <w:sz w:val="20"/>
       </w:rPr>
     </w:lvl>
@@ -2160,7 +2183,7 @@
         <w:ind w:left="6480" w:hanging="360"/>
       </w:pPr>
       <w:rPr>
-        <w:rFonts w:hint="default" w:ascii="Symbol" w:hAnsi="Symbol"/>
+        <w:rFonts w:ascii="Symbol" w:hAnsi="Symbol" w:hint="default"/>
         <w:sz w:val="20"/>
       </w:rPr>
     </w:lvl>
@@ -2178,7 +2201,7 @@
         <w:ind w:left="720" w:hanging="360"/>
       </w:pPr>
       <w:rPr>
-        <w:rFonts w:hint="default" w:ascii="Symbol" w:hAnsi="Symbol"/>
+        <w:rFonts w:ascii="Symbol" w:hAnsi="Symbol" w:hint="default"/>
       </w:rPr>
     </w:lvl>
     <w:lvl w:ilvl="1" w:tplc="04090003" w:tentative="1">
@@ -2190,7 +2213,7 @@
         <w:ind w:left="1440" w:hanging="360"/>
       </w:pPr>
       <w:rPr>
-        <w:rFonts w:hint="default" w:ascii="Courier New" w:hAnsi="Courier New" w:cs="Courier New"/>
+        <w:rFonts w:ascii="Courier New" w:hAnsi="Courier New" w:cs="Courier New" w:hint="default"/>
       </w:rPr>
     </w:lvl>
     <w:lvl w:ilvl="2" w:tplc="04090005" w:tentative="1">
@@ -2202,7 +2225,7 @@
         <w:ind w:left="2160" w:hanging="360"/>
       </w:pPr>
       <w:rPr>
-        <w:rFonts w:hint="default" w:ascii="Wingdings" w:hAnsi="Wingdings"/>
+        <w:rFonts w:ascii="Wingdings" w:hAnsi="Wingdings" w:hint="default"/>
       </w:rPr>
     </w:lvl>
     <w:lvl w:ilvl="3" w:tplc="04090001" w:tentative="1">
@@ -2214,7 +2237,7 @@
         <w:ind w:left="2880" w:hanging="360"/>
       </w:pPr>
       <w:rPr>
-        <w:rFonts w:hint="default" w:ascii="Symbol" w:hAnsi="Symbol"/>
+        <w:rFonts w:ascii="Symbol" w:hAnsi="Symbol" w:hint="default"/>
       </w:rPr>
     </w:lvl>
     <w:lvl w:ilvl="4" w:tplc="04090003" w:tentative="1">
@@ -2226,7 +2249,7 @@
         <w:ind w:left="3600" w:hanging="360"/>
       </w:pPr>
       <w:rPr>
-        <w:rFonts w:hint="default" w:ascii="Courier New" w:hAnsi="Courier New" w:cs="Courier New"/>
+        <w:rFonts w:ascii="Courier New" w:hAnsi="Courier New" w:cs="Courier New" w:hint="default"/>
       </w:rPr>
     </w:lvl>
     <w:lvl w:ilvl="5" w:tplc="04090005" w:tentative="1">
@@ -2238,7 +2261,7 @@
         <w:ind w:left="4320" w:hanging="360"/>
       </w:pPr>
       <w:rPr>
-        <w:rFonts w:hint="default" w:ascii="Wingdings" w:hAnsi="Wingdings"/>
+        <w:rFonts w:ascii="Wingdings" w:hAnsi="Wingdings" w:hint="default"/>
       </w:rPr>
     </w:lvl>
     <w:lvl w:ilvl="6" w:tplc="04090001" w:tentative="1">
@@ -2250,7 +2273,7 @@
         <w:ind w:left="5040" w:hanging="360"/>
       </w:pPr>
       <w:rPr>
-        <w:rFonts w:hint="default" w:ascii="Symbol" w:hAnsi="Symbol"/>
+        <w:rFonts w:ascii="Symbol" w:hAnsi="Symbol" w:hint="default"/>
       </w:rPr>
     </w:lvl>
     <w:lvl w:ilvl="7" w:tplc="04090003" w:tentative="1">
@@ -2262,7 +2285,7 @@
         <w:ind w:left="5760" w:hanging="360"/>
       </w:pPr>
       <w:rPr>
-        <w:rFonts w:hint="default" w:ascii="Courier New" w:hAnsi="Courier New" w:cs="Courier New"/>
+        <w:rFonts w:ascii="Courier New" w:hAnsi="Courier New" w:cs="Courier New" w:hint="default"/>
       </w:rPr>
     </w:lvl>
     <w:lvl w:ilvl="8" w:tplc="04090005" w:tentative="1">
@@ -2274,7 +2297,7 @@
         <w:ind w:left="6480" w:hanging="360"/>
       </w:pPr>
       <w:rPr>
-        <w:rFonts w:hint="default" w:ascii="Wingdings" w:hAnsi="Wingdings"/>
+        <w:rFonts w:ascii="Wingdings" w:hAnsi="Wingdings" w:hint="default"/>
       </w:rPr>
     </w:lvl>
   </w:abstractNum>
@@ -2294,7 +2317,7 @@
         <w:ind w:left="720" w:hanging="360"/>
       </w:pPr>
       <w:rPr>
-        <w:rFonts w:hint="default" w:ascii="Courier New" w:hAnsi="Courier New"/>
+        <w:rFonts w:ascii="Courier New" w:hAnsi="Courier New" w:hint="default"/>
         <w:sz w:val="20"/>
       </w:rPr>
     </w:lvl>
@@ -2310,7 +2333,7 @@
         <w:ind w:left="1440" w:hanging="360"/>
       </w:pPr>
       <w:rPr>
-        <w:rFonts w:hint="default" w:ascii="Courier New" w:hAnsi="Courier New"/>
+        <w:rFonts w:ascii="Courier New" w:hAnsi="Courier New" w:hint="default"/>
         <w:sz w:val="20"/>
       </w:rPr>
     </w:lvl>
@@ -2326,7 +2349,7 @@
         <w:ind w:left="2160" w:hanging="360"/>
       </w:pPr>
       <w:rPr>
-        <w:rFonts w:hint="default" w:ascii="Courier New" w:hAnsi="Courier New"/>
+        <w:rFonts w:ascii="Courier New" w:hAnsi="Courier New" w:hint="default"/>
         <w:sz w:val="20"/>
       </w:rPr>
     </w:lvl>
@@ -2342,7 +2365,7 @@
         <w:ind w:left="2880" w:hanging="360"/>
       </w:pPr>
       <w:rPr>
-        <w:rFonts w:hint="default" w:ascii="Courier New" w:hAnsi="Courier New"/>
+        <w:rFonts w:ascii="Courier New" w:hAnsi="Courier New" w:hint="default"/>
         <w:sz w:val="20"/>
       </w:rPr>
     </w:lvl>
@@ -2358,7 +2381,7 @@
         <w:ind w:left="3600" w:hanging="360"/>
       </w:pPr>
       <w:rPr>
-        <w:rFonts w:hint="default" w:ascii="Courier New" w:hAnsi="Courier New"/>
+        <w:rFonts w:ascii="Courier New" w:hAnsi="Courier New" w:hint="default"/>
         <w:sz w:val="20"/>
       </w:rPr>
     </w:lvl>
@@ -2374,7 +2397,7 @@
         <w:ind w:left="4320" w:hanging="360"/>
       </w:pPr>
       <w:rPr>
-        <w:rFonts w:hint="default" w:ascii="Courier New" w:hAnsi="Courier New"/>
+        <w:rFonts w:ascii="Courier New" w:hAnsi="Courier New" w:hint="default"/>
         <w:sz w:val="20"/>
       </w:rPr>
     </w:lvl>
@@ -2390,7 +2413,7 @@
         <w:ind w:left="5040" w:hanging="360"/>
       </w:pPr>
       <w:rPr>
-        <w:rFonts w:hint="default" w:ascii="Courier New" w:hAnsi="Courier New"/>
+        <w:rFonts w:ascii="Courier New" w:hAnsi="Courier New" w:hint="default"/>
         <w:sz w:val="20"/>
       </w:rPr>
     </w:lvl>
@@ -2406,7 +2429,7 @@
         <w:ind w:left="5760" w:hanging="360"/>
       </w:pPr>
       <w:rPr>
-        <w:rFonts w:hint="default" w:ascii="Courier New" w:hAnsi="Courier New"/>
+        <w:rFonts w:ascii="Courier New" w:hAnsi="Courier New" w:hint="default"/>
         <w:sz w:val="20"/>
       </w:rPr>
     </w:lvl>
@@ -2422,7 +2445,7 @@
         <w:ind w:left="6480" w:hanging="360"/>
       </w:pPr>
       <w:rPr>
-        <w:rFonts w:hint="default" w:ascii="Courier New" w:hAnsi="Courier New"/>
+        <w:rFonts w:ascii="Courier New" w:hAnsi="Courier New" w:hint="default"/>
         <w:sz w:val="20"/>
       </w:rPr>
     </w:lvl>
@@ -2443,7 +2466,7 @@
         <w:ind w:left="720" w:hanging="360"/>
       </w:pPr>
       <w:rPr>
-        <w:rFonts w:hint="default" w:ascii="Courier New" w:hAnsi="Courier New"/>
+        <w:rFonts w:ascii="Courier New" w:hAnsi="Courier New" w:hint="default"/>
         <w:sz w:val="20"/>
       </w:rPr>
     </w:lvl>
@@ -2459,7 +2482,7 @@
         <w:ind w:left="1440" w:hanging="360"/>
       </w:pPr>
       <w:rPr>
-        <w:rFonts w:hint="default" w:ascii="Courier New" w:hAnsi="Courier New"/>
+        <w:rFonts w:ascii="Courier New" w:hAnsi="Courier New" w:hint="default"/>
         <w:sz w:val="20"/>
       </w:rPr>
     </w:lvl>
@@ -2475,7 +2498,7 @@
         <w:ind w:left="2160" w:hanging="360"/>
       </w:pPr>
       <w:rPr>
-        <w:rFonts w:hint="default" w:ascii="Courier New" w:hAnsi="Courier New"/>
+        <w:rFonts w:ascii="Courier New" w:hAnsi="Courier New" w:hint="default"/>
         <w:sz w:val="20"/>
       </w:rPr>
     </w:lvl>
@@ -2491,7 +2514,7 @@
         <w:ind w:left="2880" w:hanging="360"/>
       </w:pPr>
       <w:rPr>
-        <w:rFonts w:hint="default" w:ascii="Courier New" w:hAnsi="Courier New"/>
+        <w:rFonts w:ascii="Courier New" w:hAnsi="Courier New" w:hint="default"/>
         <w:sz w:val="20"/>
       </w:rPr>
     </w:lvl>
@@ -2507,7 +2530,7 @@
         <w:ind w:left="3600" w:hanging="360"/>
       </w:pPr>
       <w:rPr>
-        <w:rFonts w:hint="default" w:ascii="Courier New" w:hAnsi="Courier New"/>
+        <w:rFonts w:ascii="Courier New" w:hAnsi="Courier New" w:hint="default"/>
         <w:sz w:val="20"/>
       </w:rPr>
     </w:lvl>
@@ -2523,7 +2546,7 @@
         <w:ind w:left="4320" w:hanging="360"/>
       </w:pPr>
       <w:rPr>
-        <w:rFonts w:hint="default" w:ascii="Courier New" w:hAnsi="Courier New"/>
+        <w:rFonts w:ascii="Courier New" w:hAnsi="Courier New" w:hint="default"/>
         <w:sz w:val="20"/>
       </w:rPr>
     </w:lvl>
@@ -2539,7 +2562,7 @@
         <w:ind w:left="5040" w:hanging="360"/>
       </w:pPr>
       <w:rPr>
-        <w:rFonts w:hint="default" w:ascii="Courier New" w:hAnsi="Courier New"/>
+        <w:rFonts w:ascii="Courier New" w:hAnsi="Courier New" w:hint="default"/>
         <w:sz w:val="20"/>
       </w:rPr>
     </w:lvl>
@@ -2555,7 +2578,7 @@
         <w:ind w:left="5760" w:hanging="360"/>
       </w:pPr>
       <w:rPr>
-        <w:rFonts w:hint="default" w:ascii="Courier New" w:hAnsi="Courier New"/>
+        <w:rFonts w:ascii="Courier New" w:hAnsi="Courier New" w:hint="default"/>
         <w:sz w:val="20"/>
       </w:rPr>
     </w:lvl>
@@ -2571,7 +2594,7 @@
         <w:ind w:left="6480" w:hanging="360"/>
       </w:pPr>
       <w:rPr>
-        <w:rFonts w:hint="default" w:ascii="Courier New" w:hAnsi="Courier New"/>
+        <w:rFonts w:ascii="Courier New" w:hAnsi="Courier New" w:hint="default"/>
         <w:sz w:val="20"/>
       </w:rPr>
     </w:lvl>
@@ -2592,7 +2615,7 @@
         <w:ind w:left="720" w:hanging="360"/>
       </w:pPr>
       <w:rPr>
-        <w:rFonts w:hint="default" w:ascii="Courier New" w:hAnsi="Courier New"/>
+        <w:rFonts w:ascii="Courier New" w:hAnsi="Courier New" w:hint="default"/>
         <w:sz w:val="20"/>
       </w:rPr>
     </w:lvl>
@@ -2608,7 +2631,7 @@
         <w:ind w:left="1440" w:hanging="360"/>
       </w:pPr>
       <w:rPr>
-        <w:rFonts w:hint="default" w:ascii="Courier New" w:hAnsi="Courier New"/>
+        <w:rFonts w:ascii="Courier New" w:hAnsi="Courier New" w:hint="default"/>
         <w:sz w:val="20"/>
       </w:rPr>
     </w:lvl>
@@ -2624,7 +2647,7 @@
         <w:ind w:left="2160" w:hanging="360"/>
       </w:pPr>
       <w:rPr>
-        <w:rFonts w:hint="default" w:ascii="Courier New" w:hAnsi="Courier New"/>
+        <w:rFonts w:ascii="Courier New" w:hAnsi="Courier New" w:hint="default"/>
         <w:sz w:val="20"/>
       </w:rPr>
     </w:lvl>
@@ -2640,7 +2663,7 @@
         <w:ind w:left="2880" w:hanging="360"/>
       </w:pPr>
       <w:rPr>
-        <w:rFonts w:hint="default" w:ascii="Courier New" w:hAnsi="Courier New"/>
+        <w:rFonts w:ascii="Courier New" w:hAnsi="Courier New" w:hint="default"/>
         <w:sz w:val="20"/>
       </w:rPr>
     </w:lvl>
@@ -2656,7 +2679,7 @@
         <w:ind w:left="3600" w:hanging="360"/>
       </w:pPr>
       <w:rPr>
-        <w:rFonts w:hint="default" w:ascii="Courier New" w:hAnsi="Courier New"/>
+        <w:rFonts w:ascii="Courier New" w:hAnsi="Courier New" w:hint="default"/>
         <w:sz w:val="20"/>
       </w:rPr>
     </w:lvl>
@@ -2672,7 +2695,7 @@
         <w:ind w:left="4320" w:hanging="360"/>
       </w:pPr>
       <w:rPr>
-        <w:rFonts w:hint="default" w:ascii="Courier New" w:hAnsi="Courier New"/>
+        <w:rFonts w:ascii="Courier New" w:hAnsi="Courier New" w:hint="default"/>
         <w:sz w:val="20"/>
       </w:rPr>
     </w:lvl>
@@ -2688,7 +2711,7 @@
         <w:ind w:left="5040" w:hanging="360"/>
       </w:pPr>
       <w:rPr>
-        <w:rFonts w:hint="default" w:ascii="Courier New" w:hAnsi="Courier New"/>
+        <w:rFonts w:ascii="Courier New" w:hAnsi="Courier New" w:hint="default"/>
         <w:sz w:val="20"/>
       </w:rPr>
     </w:lvl>
@@ -2704,7 +2727,7 @@
         <w:ind w:left="5760" w:hanging="360"/>
       </w:pPr>
       <w:rPr>
-        <w:rFonts w:hint="default" w:ascii="Courier New" w:hAnsi="Courier New"/>
+        <w:rFonts w:ascii="Courier New" w:hAnsi="Courier New" w:hint="default"/>
         <w:sz w:val="20"/>
       </w:rPr>
     </w:lvl>
@@ -2720,7 +2743,7 @@
         <w:ind w:left="6480" w:hanging="360"/>
       </w:pPr>
       <w:rPr>
-        <w:rFonts w:hint="default" w:ascii="Courier New" w:hAnsi="Courier New"/>
+        <w:rFonts w:ascii="Courier New" w:hAnsi="Courier New" w:hint="default"/>
         <w:sz w:val="20"/>
       </w:rPr>
     </w:lvl>
@@ -2741,7 +2764,7 @@
         <w:ind w:left="720" w:hanging="360"/>
       </w:pPr>
       <w:rPr>
-        <w:rFonts w:hint="default" w:ascii="Courier New" w:hAnsi="Courier New"/>
+        <w:rFonts w:ascii="Courier New" w:hAnsi="Courier New" w:hint="default"/>
         <w:sz w:val="20"/>
       </w:rPr>
     </w:lvl>
@@ -2757,7 +2780,7 @@
         <w:ind w:left="1440" w:hanging="360"/>
       </w:pPr>
       <w:rPr>
-        <w:rFonts w:hint="default" w:ascii="Courier New" w:hAnsi="Courier New"/>
+        <w:rFonts w:ascii="Courier New" w:hAnsi="Courier New" w:hint="default"/>
         <w:sz w:val="20"/>
       </w:rPr>
     </w:lvl>
@@ -2773,7 +2796,7 @@
         <w:ind w:left="2160" w:hanging="360"/>
       </w:pPr>
       <w:rPr>
-        <w:rFonts w:hint="default" w:ascii="Courier New" w:hAnsi="Courier New"/>
+        <w:rFonts w:ascii="Courier New" w:hAnsi="Courier New" w:hint="default"/>
         <w:sz w:val="20"/>
       </w:rPr>
     </w:lvl>
@@ -2789,7 +2812,7 @@
         <w:ind w:left="2880" w:hanging="360"/>
       </w:pPr>
       <w:rPr>
-        <w:rFonts w:hint="default" w:ascii="Courier New" w:hAnsi="Courier New"/>
+        <w:rFonts w:ascii="Courier New" w:hAnsi="Courier New" w:hint="default"/>
         <w:sz w:val="20"/>
       </w:rPr>
     </w:lvl>
@@ -2805,7 +2828,7 @@
         <w:ind w:left="3600" w:hanging="360"/>
       </w:pPr>
       <w:rPr>
-        <w:rFonts w:hint="default" w:ascii="Courier New" w:hAnsi="Courier New"/>
+        <w:rFonts w:ascii="Courier New" w:hAnsi="Courier New" w:hint="default"/>
         <w:sz w:val="20"/>
       </w:rPr>
     </w:lvl>
@@ -2821,7 +2844,7 @@
         <w:ind w:left="4320" w:hanging="360"/>
       </w:pPr>
       <w:rPr>
-        <w:rFonts w:hint="default" w:ascii="Courier New" w:hAnsi="Courier New"/>
+        <w:rFonts w:ascii="Courier New" w:hAnsi="Courier New" w:hint="default"/>
         <w:sz w:val="20"/>
       </w:rPr>
     </w:lvl>
@@ -2837,7 +2860,7 @@
         <w:ind w:left="5040" w:hanging="360"/>
       </w:pPr>
       <w:rPr>
-        <w:rFonts w:hint="default" w:ascii="Courier New" w:hAnsi="Courier New"/>
+        <w:rFonts w:ascii="Courier New" w:hAnsi="Courier New" w:hint="default"/>
         <w:sz w:val="20"/>
       </w:rPr>
     </w:lvl>
@@ -2853,7 +2876,7 @@
         <w:ind w:left="5760" w:hanging="360"/>
       </w:pPr>
       <w:rPr>
-        <w:rFonts w:hint="default" w:ascii="Courier New" w:hAnsi="Courier New"/>
+        <w:rFonts w:ascii="Courier New" w:hAnsi="Courier New" w:hint="default"/>
         <w:sz w:val="20"/>
       </w:rPr>
     </w:lvl>
@@ -2869,7 +2892,7 @@
         <w:ind w:left="6480" w:hanging="360"/>
       </w:pPr>
       <w:rPr>
-        <w:rFonts w:hint="default" w:ascii="Courier New" w:hAnsi="Courier New"/>
+        <w:rFonts w:ascii="Courier New" w:hAnsi="Courier New" w:hint="default"/>
         <w:sz w:val="20"/>
       </w:rPr>
     </w:lvl>
@@ -2887,7 +2910,7 @@
         <w:ind w:left="720" w:hanging="360"/>
       </w:pPr>
       <w:rPr>
-        <w:rFonts w:hint="default" w:ascii="Symbol" w:hAnsi="Symbol"/>
+        <w:rFonts w:ascii="Symbol" w:hAnsi="Symbol" w:hint="default"/>
       </w:rPr>
     </w:lvl>
     <w:lvl w:ilvl="1" w:tplc="04090003" w:tentative="1">
@@ -2899,7 +2922,7 @@
         <w:ind w:left="1440" w:hanging="360"/>
       </w:pPr>
       <w:rPr>
-        <w:rFonts w:hint="default" w:ascii="Courier New" w:hAnsi="Courier New" w:cs="Courier New"/>
+        <w:rFonts w:ascii="Courier New" w:hAnsi="Courier New" w:cs="Courier New" w:hint="default"/>
       </w:rPr>
     </w:lvl>
     <w:lvl w:ilvl="2" w:tplc="04090005" w:tentative="1">
@@ -2911,7 +2934,7 @@
         <w:ind w:left="2160" w:hanging="360"/>
       </w:pPr>
       <w:rPr>
-        <w:rFonts w:hint="default" w:ascii="Wingdings" w:hAnsi="Wingdings"/>
+        <w:rFonts w:ascii="Wingdings" w:hAnsi="Wingdings" w:hint="default"/>
       </w:rPr>
     </w:lvl>
     <w:lvl w:ilvl="3" w:tplc="04090001" w:tentative="1">
@@ -2923,7 +2946,7 @@
         <w:ind w:left="2880" w:hanging="360"/>
       </w:pPr>
       <w:rPr>
-        <w:rFonts w:hint="default" w:ascii="Symbol" w:hAnsi="Symbol"/>
+        <w:rFonts w:ascii="Symbol" w:hAnsi="Symbol" w:hint="default"/>
       </w:rPr>
     </w:lvl>
     <w:lvl w:ilvl="4" w:tplc="04090003" w:tentative="1">
@@ -2935,7 +2958,7 @@
         <w:ind w:left="3600" w:hanging="360"/>
       </w:pPr>
       <w:rPr>
-        <w:rFonts w:hint="default" w:ascii="Courier New" w:hAnsi="Courier New" w:cs="Courier New"/>
+        <w:rFonts w:ascii="Courier New" w:hAnsi="Courier New" w:cs="Courier New" w:hint="default"/>
       </w:rPr>
     </w:lvl>
     <w:lvl w:ilvl="5" w:tplc="04090005" w:tentative="1">
@@ -2947,7 +2970,7 @@
         <w:ind w:left="4320" w:hanging="360"/>
       </w:pPr>
       <w:rPr>
-        <w:rFonts w:hint="default" w:ascii="Wingdings" w:hAnsi="Wingdings"/>
+        <w:rFonts w:ascii="Wingdings" w:hAnsi="Wingdings" w:hint="default"/>
       </w:rPr>
     </w:lvl>
     <w:lvl w:ilvl="6" w:tplc="04090001" w:tentative="1">
@@ -2959,7 +2982,7 @@
         <w:ind w:left="5040" w:hanging="360"/>
       </w:pPr>
       <w:rPr>
-        <w:rFonts w:hint="default" w:ascii="Symbol" w:hAnsi="Symbol"/>
+        <w:rFonts w:ascii="Symbol" w:hAnsi="Symbol" w:hint="default"/>
       </w:rPr>
     </w:lvl>
     <w:lvl w:ilvl="7" w:tplc="04090003" w:tentative="1">
@@ -2971,7 +2994,7 @@
         <w:ind w:left="5760" w:hanging="360"/>
       </w:pPr>
       <w:rPr>
-        <w:rFonts w:hint="default" w:ascii="Courier New" w:hAnsi="Courier New" w:cs="Courier New"/>
+        <w:rFonts w:ascii="Courier New" w:hAnsi="Courier New" w:cs="Courier New" w:hint="default"/>
       </w:rPr>
     </w:lvl>
     <w:lvl w:ilvl="8" w:tplc="04090005" w:tentative="1">
@@ -2983,7 +3006,7 @@
         <w:ind w:left="6480" w:hanging="360"/>
       </w:pPr>
       <w:rPr>
-        <w:rFonts w:hint="default" w:ascii="Wingdings" w:hAnsi="Wingdings"/>
+        <w:rFonts w:ascii="Wingdings" w:hAnsi="Wingdings" w:hint="default"/>
       </w:rPr>
     </w:lvl>
   </w:abstractNum>
@@ -3003,7 +3026,7 @@
         <w:ind w:left="720" w:hanging="360"/>
       </w:pPr>
       <w:rPr>
-        <w:rFonts w:hint="default" w:ascii="Symbol" w:hAnsi="Symbol"/>
+        <w:rFonts w:ascii="Symbol" w:hAnsi="Symbol" w:hint="default"/>
         <w:sz w:val="20"/>
       </w:rPr>
     </w:lvl>
@@ -3019,7 +3042,7 @@
         <w:ind w:left="1440" w:hanging="360"/>
       </w:pPr>
       <w:rPr>
-        <w:rFonts w:hint="default" w:ascii="Courier New" w:hAnsi="Courier New"/>
+        <w:rFonts w:ascii="Courier New" w:hAnsi="Courier New" w:hint="default"/>
         <w:sz w:val="20"/>
       </w:rPr>
     </w:lvl>
@@ -3035,7 +3058,7 @@
         <w:ind w:left="2160" w:hanging="360"/>
       </w:pPr>
       <w:rPr>
-        <w:rFonts w:hint="default" w:ascii="Wingdings" w:hAnsi="Wingdings"/>
+        <w:rFonts w:ascii="Wingdings" w:hAnsi="Wingdings" w:hint="default"/>
         <w:sz w:val="20"/>
       </w:rPr>
     </w:lvl>
@@ -3051,7 +3074,7 @@
         <w:ind w:left="2880" w:hanging="360"/>
       </w:pPr>
       <w:rPr>
-        <w:rFonts w:hint="default" w:ascii="Wingdings" w:hAnsi="Wingdings"/>
+        <w:rFonts w:ascii="Wingdings" w:hAnsi="Wingdings" w:hint="default"/>
         <w:sz w:val="20"/>
       </w:rPr>
     </w:lvl>
@@ -3067,7 +3090,7 @@
         <w:ind w:left="3600" w:hanging="360"/>
       </w:pPr>
       <w:rPr>
-        <w:rFonts w:hint="default" w:ascii="Wingdings" w:hAnsi="Wingdings"/>
+        <w:rFonts w:ascii="Wingdings" w:hAnsi="Wingdings" w:hint="default"/>
         <w:sz w:val="20"/>
       </w:rPr>
     </w:lvl>
@@ -3083,7 +3106,7 @@
         <w:ind w:left="4320" w:hanging="360"/>
       </w:pPr>
       <w:rPr>
-        <w:rFonts w:hint="default" w:ascii="Wingdings" w:hAnsi="Wingdings"/>
+        <w:rFonts w:ascii="Wingdings" w:hAnsi="Wingdings" w:hint="default"/>
         <w:sz w:val="20"/>
       </w:rPr>
     </w:lvl>
@@ -3099,7 +3122,7 @@
         <w:ind w:left="5040" w:hanging="360"/>
       </w:pPr>
       <w:rPr>
-        <w:rFonts w:hint="default" w:ascii="Wingdings" w:hAnsi="Wingdings"/>
+        <w:rFonts w:ascii="Wingdings" w:hAnsi="Wingdings" w:hint="default"/>
         <w:sz w:val="20"/>
       </w:rPr>
     </w:lvl>
@@ -3115,7 +3138,7 @@
         <w:ind w:left="5760" w:hanging="360"/>
       </w:pPr>
       <w:rPr>
-        <w:rFonts w:hint="default" w:ascii="Wingdings" w:hAnsi="Wingdings"/>
+        <w:rFonts w:ascii="Wingdings" w:hAnsi="Wingdings" w:hint="default"/>
         <w:sz w:val="20"/>
       </w:rPr>
     </w:lvl>
@@ -3131,7 +3154,7 @@
         <w:ind w:left="6480" w:hanging="360"/>
       </w:pPr>
       <w:rPr>
-        <w:rFonts w:hint="default" w:ascii="Wingdings" w:hAnsi="Wingdings"/>
+        <w:rFonts w:ascii="Wingdings" w:hAnsi="Wingdings" w:hint="default"/>
         <w:sz w:val="20"/>
       </w:rPr>
     </w:lvl>
@@ -3149,7 +3172,7 @@
         <w:ind w:left="720" w:hanging="360"/>
       </w:pPr>
       <w:rPr>
-        <w:rFonts w:hint="default" w:ascii="Symbol" w:hAnsi="Symbol"/>
+        <w:rFonts w:ascii="Symbol" w:hAnsi="Symbol" w:hint="default"/>
       </w:rPr>
     </w:lvl>
     <w:lvl w:ilvl="1" w:tplc="04090003" w:tentative="1">
@@ -3161,7 +3184,7 @@
         <w:ind w:left="1440" w:hanging="360"/>
       </w:pPr>
       <w:rPr>
-        <w:rFonts w:hint="default" w:ascii="Courier New" w:hAnsi="Courier New" w:cs="Courier New"/>
+        <w:rFonts w:ascii="Courier New" w:hAnsi="Courier New" w:cs="Courier New" w:hint="default"/>
       </w:rPr>
     </w:lvl>
     <w:lvl w:ilvl="2" w:tplc="04090005" w:tentative="1">
@@ -3173,7 +3196,7 @@
         <w:ind w:left="2160" w:hanging="360"/>
       </w:pPr>
       <w:rPr>
-        <w:rFonts w:hint="default" w:ascii="Wingdings" w:hAnsi="Wingdings"/>
+        <w:rFonts w:ascii="Wingdings" w:hAnsi="Wingdings" w:hint="default"/>
       </w:rPr>
     </w:lvl>
     <w:lvl w:ilvl="3" w:tplc="04090001" w:tentative="1">
@@ -3185,7 +3208,7 @@
         <w:ind w:left="2880" w:hanging="360"/>
       </w:pPr>
       <w:rPr>
-        <w:rFonts w:hint="default" w:ascii="Symbol" w:hAnsi="Symbol"/>
+        <w:rFonts w:ascii="Symbol" w:hAnsi="Symbol" w:hint="default"/>
       </w:rPr>
     </w:lvl>
     <w:lvl w:ilvl="4" w:tplc="04090003" w:tentative="1">
@@ -3197,7 +3220,7 @@
         <w:ind w:left="3600" w:hanging="360"/>
       </w:pPr>
       <w:rPr>
-        <w:rFonts w:hint="default" w:ascii="Courier New" w:hAnsi="Courier New" w:cs="Courier New"/>
+        <w:rFonts w:ascii="Courier New" w:hAnsi="Courier New" w:cs="Courier New" w:hint="default"/>
       </w:rPr>
     </w:lvl>
     <w:lvl w:ilvl="5" w:tplc="04090005" w:tentative="1">
@@ -3209,7 +3232,7 @@
         <w:ind w:left="4320" w:hanging="360"/>
       </w:pPr>
       <w:rPr>
-        <w:rFonts w:hint="default" w:ascii="Wingdings" w:hAnsi="Wingdings"/>
+        <w:rFonts w:ascii="Wingdings" w:hAnsi="Wingdings" w:hint="default"/>
       </w:rPr>
     </w:lvl>
     <w:lvl w:ilvl="6" w:tplc="04090001" w:tentative="1">
@@ -3221,7 +3244,7 @@
         <w:ind w:left="5040" w:hanging="360"/>
       </w:pPr>
       <w:rPr>
-        <w:rFonts w:hint="default" w:ascii="Symbol" w:hAnsi="Symbol"/>
+        <w:rFonts w:ascii="Symbol" w:hAnsi="Symbol" w:hint="default"/>
       </w:rPr>
     </w:lvl>
     <w:lvl w:ilvl="7" w:tplc="04090003" w:tentative="1">
@@ -3233,7 +3256,7 @@
         <w:ind w:left="5760" w:hanging="360"/>
       </w:pPr>
       <w:rPr>
-        <w:rFonts w:hint="default" w:ascii="Courier New" w:hAnsi="Courier New" w:cs="Courier New"/>
+        <w:rFonts w:ascii="Courier New" w:hAnsi="Courier New" w:cs="Courier New" w:hint="default"/>
       </w:rPr>
     </w:lvl>
     <w:lvl w:ilvl="8" w:tplc="04090005" w:tentative="1">
@@ -3245,7 +3268,7 @@
         <w:ind w:left="6480" w:hanging="360"/>
       </w:pPr>
       <w:rPr>
-        <w:rFonts w:hint="default" w:ascii="Wingdings" w:hAnsi="Wingdings"/>
+        <w:rFonts w:ascii="Wingdings" w:hAnsi="Wingdings" w:hint="default"/>
       </w:rPr>
     </w:lvl>
   </w:abstractNum>
@@ -3265,7 +3288,7 @@
         <w:ind w:left="720" w:hanging="360"/>
       </w:pPr>
       <w:rPr>
-        <w:rFonts w:hint="default" w:ascii="Courier New" w:hAnsi="Courier New"/>
+        <w:rFonts w:ascii="Courier New" w:hAnsi="Courier New" w:hint="default"/>
         <w:sz w:val="20"/>
       </w:rPr>
     </w:lvl>
@@ -3281,7 +3304,7 @@
         <w:ind w:left="1440" w:hanging="360"/>
       </w:pPr>
       <w:rPr>
-        <w:rFonts w:hint="default" w:ascii="Courier New" w:hAnsi="Courier New"/>
+        <w:rFonts w:ascii="Courier New" w:hAnsi="Courier New" w:hint="default"/>
         <w:sz w:val="20"/>
       </w:rPr>
     </w:lvl>
@@ -3297,7 +3320,7 @@
         <w:ind w:left="2160" w:hanging="360"/>
       </w:pPr>
       <w:rPr>
-        <w:rFonts w:hint="default" w:ascii="Courier New" w:hAnsi="Courier New"/>
+        <w:rFonts w:ascii="Courier New" w:hAnsi="Courier New" w:hint="default"/>
         <w:sz w:val="20"/>
       </w:rPr>
     </w:lvl>
@@ -3313,7 +3336,7 @@
         <w:ind w:left="2880" w:hanging="360"/>
       </w:pPr>
       <w:rPr>
-        <w:rFonts w:hint="default" w:ascii="Courier New" w:hAnsi="Courier New"/>
+        <w:rFonts w:ascii="Courier New" w:hAnsi="Courier New" w:hint="default"/>
         <w:sz w:val="20"/>
       </w:rPr>
     </w:lvl>
@@ -3329,7 +3352,7 @@
         <w:ind w:left="3600" w:hanging="360"/>
       </w:pPr>
       <w:rPr>
-        <w:rFonts w:hint="default" w:ascii="Courier New" w:hAnsi="Courier New"/>
+        <w:rFonts w:ascii="Courier New" w:hAnsi="Courier New" w:hint="default"/>
         <w:sz w:val="20"/>
       </w:rPr>
     </w:lvl>
@@ -3345,7 +3368,7 @@
         <w:ind w:left="4320" w:hanging="360"/>
       </w:pPr>
       <w:rPr>
-        <w:rFonts w:hint="default" w:ascii="Courier New" w:hAnsi="Courier New"/>
+        <w:rFonts w:ascii="Courier New" w:hAnsi="Courier New" w:hint="default"/>
         <w:sz w:val="20"/>
       </w:rPr>
     </w:lvl>
@@ -3361,7 +3384,7 @@
         <w:ind w:left="5040" w:hanging="360"/>
       </w:pPr>
       <w:rPr>
-        <w:rFonts w:hint="default" w:ascii="Courier New" w:hAnsi="Courier New"/>
+        <w:rFonts w:ascii="Courier New" w:hAnsi="Courier New" w:hint="default"/>
         <w:sz w:val="20"/>
       </w:rPr>
     </w:lvl>
@@ -3377,7 +3400,7 @@
         <w:ind w:left="5760" w:hanging="360"/>
       </w:pPr>
       <w:rPr>
-        <w:rFonts w:hint="default" w:ascii="Courier New" w:hAnsi="Courier New"/>
+        <w:rFonts w:ascii="Courier New" w:hAnsi="Courier New" w:hint="default"/>
         <w:sz w:val="20"/>
       </w:rPr>
     </w:lvl>
@@ -3393,7 +3416,7 @@
         <w:ind w:left="6480" w:hanging="360"/>
       </w:pPr>
       <w:rPr>
-        <w:rFonts w:hint="default" w:ascii="Courier New" w:hAnsi="Courier New"/>
+        <w:rFonts w:ascii="Courier New" w:hAnsi="Courier New" w:hint="default"/>
         <w:sz w:val="20"/>
       </w:rPr>
     </w:lvl>
@@ -3414,7 +3437,7 @@
         <w:ind w:left="720" w:hanging="360"/>
       </w:pPr>
       <w:rPr>
-        <w:rFonts w:hint="default" w:ascii="Courier New" w:hAnsi="Courier New"/>
+        <w:rFonts w:ascii="Courier New" w:hAnsi="Courier New" w:hint="default"/>
         <w:sz w:val="20"/>
       </w:rPr>
     </w:lvl>
@@ -3430,7 +3453,7 @@
         <w:ind w:left="1440" w:hanging="360"/>
       </w:pPr>
       <w:rPr>
-        <w:rFonts w:hint="default" w:ascii="Courier New" w:hAnsi="Courier New"/>
+        <w:rFonts w:ascii="Courier New" w:hAnsi="Courier New" w:hint="default"/>
         <w:sz w:val="20"/>
       </w:rPr>
     </w:lvl>
@@ -3446,7 +3469,7 @@
         <w:ind w:left="2160" w:hanging="360"/>
       </w:pPr>
       <w:rPr>
-        <w:rFonts w:hint="default" w:ascii="Courier New" w:hAnsi="Courier New"/>
+        <w:rFonts w:ascii="Courier New" w:hAnsi="Courier New" w:hint="default"/>
         <w:sz w:val="20"/>
       </w:rPr>
     </w:lvl>
@@ -3462,7 +3485,7 @@
         <w:ind w:left="2880" w:hanging="360"/>
       </w:pPr>
       <w:rPr>
-        <w:rFonts w:hint="default" w:ascii="Courier New" w:hAnsi="Courier New"/>
+        <w:rFonts w:ascii="Courier New" w:hAnsi="Courier New" w:hint="default"/>
         <w:sz w:val="20"/>
       </w:rPr>
     </w:lvl>
@@ -3478,7 +3501,7 @@
         <w:ind w:left="3600" w:hanging="360"/>
       </w:pPr>
       <w:rPr>
-        <w:rFonts w:hint="default" w:ascii="Courier New" w:hAnsi="Courier New"/>
+        <w:rFonts w:ascii="Courier New" w:hAnsi="Courier New" w:hint="default"/>
         <w:sz w:val="20"/>
       </w:rPr>
     </w:lvl>
@@ -3494,7 +3517,7 @@
         <w:ind w:left="4320" w:hanging="360"/>
       </w:pPr>
       <w:rPr>
-        <w:rFonts w:hint="default" w:ascii="Courier New" w:hAnsi="Courier New"/>
+        <w:rFonts w:ascii="Courier New" w:hAnsi="Courier New" w:hint="default"/>
         <w:sz w:val="20"/>
       </w:rPr>
     </w:lvl>
@@ -3510,7 +3533,7 @@
         <w:ind w:left="5040" w:hanging="360"/>
       </w:pPr>
       <w:rPr>
-        <w:rFonts w:hint="default" w:ascii="Courier New" w:hAnsi="Courier New"/>
+        <w:rFonts w:ascii="Courier New" w:hAnsi="Courier New" w:hint="default"/>
         <w:sz w:val="20"/>
       </w:rPr>
     </w:lvl>
@@ -3526,7 +3549,7 @@
         <w:ind w:left="5760" w:hanging="360"/>
       </w:pPr>
       <w:rPr>
-        <w:rFonts w:hint="default" w:ascii="Courier New" w:hAnsi="Courier New"/>
+        <w:rFonts w:ascii="Courier New" w:hAnsi="Courier New" w:hint="default"/>
         <w:sz w:val="20"/>
       </w:rPr>
     </w:lvl>
@@ -3542,7 +3565,7 @@
         <w:ind w:left="6480" w:hanging="360"/>
       </w:pPr>
       <w:rPr>
-        <w:rFonts w:hint="default" w:ascii="Courier New" w:hAnsi="Courier New"/>
+        <w:rFonts w:ascii="Courier New" w:hAnsi="Courier New" w:hint="default"/>
         <w:sz w:val="20"/>
       </w:rPr>
     </w:lvl>
@@ -3563,7 +3586,7 @@
         <w:ind w:left="720" w:hanging="360"/>
       </w:pPr>
       <w:rPr>
-        <w:rFonts w:hint="default" w:ascii="Symbol" w:hAnsi="Symbol"/>
+        <w:rFonts w:ascii="Symbol" w:hAnsi="Symbol" w:hint="default"/>
         <w:sz w:val="20"/>
       </w:rPr>
     </w:lvl>
@@ -3579,7 +3602,7 @@
         <w:ind w:left="1440" w:hanging="360"/>
       </w:pPr>
       <w:rPr>
-        <w:rFonts w:hint="default" w:ascii="Symbol" w:hAnsi="Symbol"/>
+        <w:rFonts w:ascii="Symbol" w:hAnsi="Symbol" w:hint="default"/>
         <w:sz w:val="20"/>
       </w:rPr>
     </w:lvl>
@@ -3595,7 +3618,7 @@
         <w:ind w:left="2160" w:hanging="360"/>
       </w:pPr>
       <w:rPr>
-        <w:rFonts w:hint="default" w:ascii="Symbol" w:hAnsi="Symbol"/>
+        <w:rFonts w:ascii="Symbol" w:hAnsi="Symbol" w:hint="default"/>
         <w:sz w:val="20"/>
       </w:rPr>
     </w:lvl>
@@ -3611,7 +3634,7 @@
         <w:ind w:left="2880" w:hanging="360"/>
       </w:pPr>
       <w:rPr>
-        <w:rFonts w:hint="default" w:ascii="Symbol" w:hAnsi="Symbol"/>
+        <w:rFonts w:ascii="Symbol" w:hAnsi="Symbol" w:hint="default"/>
         <w:sz w:val="20"/>
       </w:rPr>
     </w:lvl>
@@ -3627,7 +3650,7 @@
         <w:ind w:left="3600" w:hanging="360"/>
       </w:pPr>
       <w:rPr>
-        <w:rFonts w:hint="default" w:ascii="Symbol" w:hAnsi="Symbol"/>
+        <w:rFonts w:ascii="Symbol" w:hAnsi="Symbol" w:hint="default"/>
         <w:sz w:val="20"/>
       </w:rPr>
     </w:lvl>
@@ -3643,7 +3666,7 @@
         <w:ind w:left="4320" w:hanging="360"/>
       </w:pPr>
       <w:rPr>
-        <w:rFonts w:hint="default" w:ascii="Symbol" w:hAnsi="Symbol"/>
+        <w:rFonts w:ascii="Symbol" w:hAnsi="Symbol" w:hint="default"/>
         <w:sz w:val="20"/>
       </w:rPr>
     </w:lvl>
@@ -3659,7 +3682,7 @@
         <w:ind w:left="5040" w:hanging="360"/>
       </w:pPr>
       <w:rPr>
-        <w:rFonts w:hint="default" w:ascii="Symbol" w:hAnsi="Symbol"/>
+        <w:rFonts w:ascii="Symbol" w:hAnsi="Symbol" w:hint="default"/>
         <w:sz w:val="20"/>
       </w:rPr>
     </w:lvl>
@@ -3675,7 +3698,7 @@
         <w:ind w:left="5760" w:hanging="360"/>
       </w:pPr>
       <w:rPr>
-        <w:rFonts w:hint="default" w:ascii="Symbol" w:hAnsi="Symbol"/>
+        <w:rFonts w:ascii="Symbol" w:hAnsi="Symbol" w:hint="default"/>
         <w:sz w:val="20"/>
       </w:rPr>
     </w:lvl>
@@ -3691,7 +3714,7 @@
         <w:ind w:left="6480" w:hanging="360"/>
       </w:pPr>
       <w:rPr>
-        <w:rFonts w:hint="default" w:ascii="Symbol" w:hAnsi="Symbol"/>
+        <w:rFonts w:ascii="Symbol" w:hAnsi="Symbol" w:hint="default"/>
         <w:sz w:val="20"/>
       </w:rPr>
     </w:lvl>
@@ -3712,7 +3735,7 @@
         <w:ind w:left="720" w:hanging="360"/>
       </w:pPr>
       <w:rPr>
-        <w:rFonts w:hint="default" w:ascii="Symbol" w:hAnsi="Symbol"/>
+        <w:rFonts w:ascii="Symbol" w:hAnsi="Symbol" w:hint="default"/>
         <w:sz w:val="20"/>
       </w:rPr>
     </w:lvl>
@@ -3728,7 +3751,7 @@
         <w:ind w:left="1440" w:hanging="360"/>
       </w:pPr>
       <w:rPr>
-        <w:rFonts w:hint="default" w:ascii="Symbol" w:hAnsi="Symbol"/>
+        <w:rFonts w:ascii="Symbol" w:hAnsi="Symbol" w:hint="default"/>
         <w:sz w:val="20"/>
       </w:rPr>
     </w:lvl>
@@ -3744,7 +3767,7 @@
         <w:ind w:left="2160" w:hanging="360"/>
       </w:pPr>
       <w:rPr>
-        <w:rFonts w:hint="default" w:ascii="Symbol" w:hAnsi="Symbol"/>
+        <w:rFonts w:ascii="Symbol" w:hAnsi="Symbol" w:hint="default"/>
         <w:sz w:val="20"/>
       </w:rPr>
     </w:lvl>
@@ -3760,7 +3783,7 @@
         <w:ind w:left="2880" w:hanging="360"/>
       </w:pPr>
       <w:rPr>
-        <w:rFonts w:hint="default" w:ascii="Symbol" w:hAnsi="Symbol"/>
+        <w:rFonts w:ascii="Symbol" w:hAnsi="Symbol" w:hint="default"/>
         <w:sz w:val="20"/>
       </w:rPr>
     </w:lvl>
@@ -3776,7 +3799,7 @@
         <w:ind w:left="3600" w:hanging="360"/>
       </w:pPr>
       <w:rPr>
-        <w:rFonts w:hint="default" w:ascii="Symbol" w:hAnsi="Symbol"/>
+        <w:rFonts w:ascii="Symbol" w:hAnsi="Symbol" w:hint="default"/>
         <w:sz w:val="20"/>
       </w:rPr>
     </w:lvl>
@@ -3792,7 +3815,7 @@
         <w:ind w:left="4320" w:hanging="360"/>
       </w:pPr>
       <w:rPr>
-        <w:rFonts w:hint="default" w:ascii="Symbol" w:hAnsi="Symbol"/>
+        <w:rFonts w:ascii="Symbol" w:hAnsi="Symbol" w:hint="default"/>
         <w:sz w:val="20"/>
       </w:rPr>
     </w:lvl>
@@ -3808,7 +3831,7 @@
         <w:ind w:left="5040" w:hanging="360"/>
       </w:pPr>
       <w:rPr>
-        <w:rFonts w:hint="default" w:ascii="Symbol" w:hAnsi="Symbol"/>
+        <w:rFonts w:ascii="Symbol" w:hAnsi="Symbol" w:hint="default"/>
         <w:sz w:val="20"/>
       </w:rPr>
     </w:lvl>
@@ -3824,7 +3847,7 @@
         <w:ind w:left="5760" w:hanging="360"/>
       </w:pPr>
       <w:rPr>
-        <w:rFonts w:hint="default" w:ascii="Symbol" w:hAnsi="Symbol"/>
+        <w:rFonts w:ascii="Symbol" w:hAnsi="Symbol" w:hint="default"/>
         <w:sz w:val="20"/>
       </w:rPr>
     </w:lvl>
@@ -3840,7 +3863,7 @@
         <w:ind w:left="6480" w:hanging="360"/>
       </w:pPr>
       <w:rPr>
-        <w:rFonts w:hint="default" w:ascii="Symbol" w:hAnsi="Symbol"/>
+        <w:rFonts w:ascii="Symbol" w:hAnsi="Symbol" w:hint="default"/>
         <w:sz w:val="20"/>
       </w:rPr>
     </w:lvl>
@@ -3861,7 +3884,7 @@
         <w:ind w:left="720" w:hanging="360"/>
       </w:pPr>
       <w:rPr>
-        <w:rFonts w:hint="default" w:ascii="Symbol" w:hAnsi="Symbol"/>
+        <w:rFonts w:ascii="Symbol" w:hAnsi="Symbol" w:hint="default"/>
         <w:sz w:val="20"/>
       </w:rPr>
     </w:lvl>
@@ -3877,7 +3900,7 @@
         <w:ind w:left="1440" w:hanging="360"/>
       </w:pPr>
       <w:rPr>
-        <w:rFonts w:hint="default" w:ascii="Symbol" w:hAnsi="Symbol"/>
+        <w:rFonts w:ascii="Symbol" w:hAnsi="Symbol" w:hint="default"/>
         <w:sz w:val="20"/>
       </w:rPr>
     </w:lvl>
@@ -3893,7 +3916,7 @@
         <w:ind w:left="2160" w:hanging="360"/>
       </w:pPr>
       <w:rPr>
-        <w:rFonts w:hint="default" w:ascii="Symbol" w:hAnsi="Symbol"/>
+        <w:rFonts w:ascii="Symbol" w:hAnsi="Symbol" w:hint="default"/>
         <w:sz w:val="20"/>
       </w:rPr>
     </w:lvl>
@@ -3909,7 +3932,7 @@
         <w:ind w:left="2880" w:hanging="360"/>
       </w:pPr>
       <w:rPr>
-        <w:rFonts w:hint="default" w:ascii="Symbol" w:hAnsi="Symbol"/>
+        <w:rFonts w:ascii="Symbol" w:hAnsi="Symbol" w:hint="default"/>
         <w:sz w:val="20"/>
       </w:rPr>
     </w:lvl>
@@ -3925,7 +3948,7 @@
         <w:ind w:left="3600" w:hanging="360"/>
       </w:pPr>
       <w:rPr>
-        <w:rFonts w:hint="default" w:ascii="Symbol" w:hAnsi="Symbol"/>
+        <w:rFonts w:ascii="Symbol" w:hAnsi="Symbol" w:hint="default"/>
         <w:sz w:val="20"/>
       </w:rPr>
     </w:lvl>
@@ -3941,7 +3964,7 @@
         <w:ind w:left="4320" w:hanging="360"/>
       </w:pPr>
       <w:rPr>
-        <w:rFonts w:hint="default" w:ascii="Symbol" w:hAnsi="Symbol"/>
+        <w:rFonts w:ascii="Symbol" w:hAnsi="Symbol" w:hint="default"/>
         <w:sz w:val="20"/>
       </w:rPr>
     </w:lvl>
@@ -3957,7 +3980,7 @@
         <w:ind w:left="5040" w:hanging="360"/>
       </w:pPr>
       <w:rPr>
-        <w:rFonts w:hint="default" w:ascii="Symbol" w:hAnsi="Symbol"/>
+        <w:rFonts w:ascii="Symbol" w:hAnsi="Symbol" w:hint="default"/>
         <w:sz w:val="20"/>
       </w:rPr>
     </w:lvl>
@@ -3973,7 +3996,7 @@
         <w:ind w:left="5760" w:hanging="360"/>
       </w:pPr>
       <w:rPr>
-        <w:rFonts w:hint="default" w:ascii="Symbol" w:hAnsi="Symbol"/>
+        <w:rFonts w:ascii="Symbol" w:hAnsi="Symbol" w:hint="default"/>
         <w:sz w:val="20"/>
       </w:rPr>
     </w:lvl>
@@ -3989,7 +4012,7 @@
         <w:ind w:left="6480" w:hanging="360"/>
       </w:pPr>
       <w:rPr>
-        <w:rFonts w:hint="default" w:ascii="Symbol" w:hAnsi="Symbol"/>
+        <w:rFonts w:ascii="Symbol" w:hAnsi="Symbol" w:hint="default"/>
         <w:sz w:val="20"/>
       </w:rPr>
     </w:lvl>
@@ -4007,7 +4030,7 @@
         <w:ind w:left="720" w:hanging="360"/>
       </w:pPr>
       <w:rPr>
-        <w:rFonts w:hint="default" w:ascii="Symbol" w:hAnsi="Symbol"/>
+        <w:rFonts w:ascii="Symbol" w:hAnsi="Symbol" w:hint="default"/>
       </w:rPr>
     </w:lvl>
     <w:lvl w:ilvl="1" w:tplc="04090003" w:tentative="1">
@@ -4019,7 +4042,7 @@
         <w:ind w:left="1440" w:hanging="360"/>
       </w:pPr>
       <w:rPr>
-        <w:rFonts w:hint="default" w:ascii="Courier New" w:hAnsi="Courier New" w:cs="Courier New"/>
+        <w:rFonts w:ascii="Courier New" w:hAnsi="Courier New" w:cs="Courier New" w:hint="default"/>
       </w:rPr>
     </w:lvl>
     <w:lvl w:ilvl="2" w:tplc="04090005" w:tentative="1">
@@ -4031,7 +4054,7 @@
         <w:ind w:left="2160" w:hanging="360"/>
       </w:pPr>
       <w:rPr>
-        <w:rFonts w:hint="default" w:ascii="Wingdings" w:hAnsi="Wingdings"/>
+        <w:rFonts w:ascii="Wingdings" w:hAnsi="Wingdings" w:hint="default"/>
       </w:rPr>
     </w:lvl>
     <w:lvl w:ilvl="3" w:tplc="04090001" w:tentative="1">
@@ -4043,7 +4066,7 @@
         <w:ind w:left="2880" w:hanging="360"/>
       </w:pPr>
       <w:rPr>
-        <w:rFonts w:hint="default" w:ascii="Symbol" w:hAnsi="Symbol"/>
+        <w:rFonts w:ascii="Symbol" w:hAnsi="Symbol" w:hint="default"/>
       </w:rPr>
     </w:lvl>
     <w:lvl w:ilvl="4" w:tplc="04090003" w:tentative="1">
@@ -4055,7 +4078,7 @@
         <w:ind w:left="3600" w:hanging="360"/>
       </w:pPr>
       <w:rPr>
-        <w:rFonts w:hint="default" w:ascii="Courier New" w:hAnsi="Courier New" w:cs="Courier New"/>
+        <w:rFonts w:ascii="Courier New" w:hAnsi="Courier New" w:cs="Courier New" w:hint="default"/>
       </w:rPr>
     </w:lvl>
     <w:lvl w:ilvl="5" w:tplc="04090005" w:tentative="1">
@@ -4067,7 +4090,7 @@
         <w:ind w:left="4320" w:hanging="360"/>
       </w:pPr>
       <w:rPr>
-        <w:rFonts w:hint="default" w:ascii="Wingdings" w:hAnsi="Wingdings"/>
+        <w:rFonts w:ascii="Wingdings" w:hAnsi="Wingdings" w:hint="default"/>
       </w:rPr>
     </w:lvl>
     <w:lvl w:ilvl="6" w:tplc="04090001" w:tentative="1">
@@ -4079,7 +4102,7 @@
         <w:ind w:left="5040" w:hanging="360"/>
       </w:pPr>
       <w:rPr>
-        <w:rFonts w:hint="default" w:ascii="Symbol" w:hAnsi="Symbol"/>
+        <w:rFonts w:ascii="Symbol" w:hAnsi="Symbol" w:hint="default"/>
       </w:rPr>
     </w:lvl>
     <w:lvl w:ilvl="7" w:tplc="04090003" w:tentative="1">
@@ -4091,7 +4114,7 @@
         <w:ind w:left="5760" w:hanging="360"/>
       </w:pPr>
       <w:rPr>
-        <w:rFonts w:hint="default" w:ascii="Courier New" w:hAnsi="Courier New" w:cs="Courier New"/>
+        <w:rFonts w:ascii="Courier New" w:hAnsi="Courier New" w:cs="Courier New" w:hint="default"/>
       </w:rPr>
     </w:lvl>
     <w:lvl w:ilvl="8" w:tplc="04090005" w:tentative="1">
@@ -4103,7 +4126,7 @@
         <w:ind w:left="6480" w:hanging="360"/>
       </w:pPr>
       <w:rPr>
-        <w:rFonts w:hint="default" w:ascii="Wingdings" w:hAnsi="Wingdings"/>
+        <w:rFonts w:ascii="Wingdings" w:hAnsi="Wingdings" w:hint="default"/>
       </w:rPr>
     </w:lvl>
   </w:abstractNum>
@@ -4123,7 +4146,7 @@
         <w:ind w:left="720" w:hanging="360"/>
       </w:pPr>
       <w:rPr>
-        <w:rFonts w:hint="default" w:ascii="Courier New" w:hAnsi="Courier New"/>
+        <w:rFonts w:ascii="Courier New" w:hAnsi="Courier New" w:hint="default"/>
         <w:sz w:val="20"/>
       </w:rPr>
     </w:lvl>
@@ -4139,7 +4162,7 @@
         <w:ind w:left="1440" w:hanging="360"/>
       </w:pPr>
       <w:rPr>
-        <w:rFonts w:hint="default" w:ascii="Courier New" w:hAnsi="Courier New"/>
+        <w:rFonts w:ascii="Courier New" w:hAnsi="Courier New" w:hint="default"/>
         <w:sz w:val="20"/>
       </w:rPr>
     </w:lvl>
@@ -4155,7 +4178,7 @@
         <w:ind w:left="2160" w:hanging="360"/>
       </w:pPr>
       <w:rPr>
-        <w:rFonts w:hint="default" w:ascii="Courier New" w:hAnsi="Courier New"/>
+        <w:rFonts w:ascii="Courier New" w:hAnsi="Courier New" w:hint="default"/>
         <w:sz w:val="20"/>
       </w:rPr>
     </w:lvl>
@@ -4171,7 +4194,7 @@
         <w:ind w:left="2880" w:hanging="360"/>
       </w:pPr>
       <w:rPr>
-        <w:rFonts w:hint="default" w:ascii="Courier New" w:hAnsi="Courier New"/>
+        <w:rFonts w:ascii="Courier New" w:hAnsi="Courier New" w:hint="default"/>
         <w:sz w:val="20"/>
       </w:rPr>
     </w:lvl>
@@ -4187,7 +4210,7 @@
         <w:ind w:left="3600" w:hanging="360"/>
       </w:pPr>
       <w:rPr>
-        <w:rFonts w:hint="default" w:ascii="Courier New" w:hAnsi="Courier New"/>
+        <w:rFonts w:ascii="Courier New" w:hAnsi="Courier New" w:hint="default"/>
         <w:sz w:val="20"/>
       </w:rPr>
     </w:lvl>
@@ -4203,7 +4226,7 @@
         <w:ind w:left="4320" w:hanging="360"/>
       </w:pPr>
       <w:rPr>
-        <w:rFonts w:hint="default" w:ascii="Courier New" w:hAnsi="Courier New"/>
+        <w:rFonts w:ascii="Courier New" w:hAnsi="Courier New" w:hint="default"/>
         <w:sz w:val="20"/>
       </w:rPr>
     </w:lvl>
@@ -4219,7 +4242,7 @@
         <w:ind w:left="5040" w:hanging="360"/>
       </w:pPr>
       <w:rPr>
-        <w:rFonts w:hint="default" w:ascii="Courier New" w:hAnsi="Courier New"/>
+        <w:rFonts w:ascii="Courier New" w:hAnsi="Courier New" w:hint="default"/>
         <w:sz w:val="20"/>
       </w:rPr>
     </w:lvl>
@@ -4235,7 +4258,7 @@
         <w:ind w:left="5760" w:hanging="360"/>
       </w:pPr>
       <w:rPr>
-        <w:rFonts w:hint="default" w:ascii="Courier New" w:hAnsi="Courier New"/>
+        <w:rFonts w:ascii="Courier New" w:hAnsi="Courier New" w:hint="default"/>
         <w:sz w:val="20"/>
       </w:rPr>
     </w:lvl>
@@ -4251,7 +4274,7 @@
         <w:ind w:left="6480" w:hanging="360"/>
       </w:pPr>
       <w:rPr>
-        <w:rFonts w:hint="default" w:ascii="Courier New" w:hAnsi="Courier New"/>
+        <w:rFonts w:ascii="Courier New" w:hAnsi="Courier New" w:hint="default"/>
         <w:sz w:val="20"/>
       </w:rPr>
     </w:lvl>
@@ -4272,7 +4295,7 @@
         <w:ind w:left="720" w:hanging="360"/>
       </w:pPr>
       <w:rPr>
-        <w:rFonts w:hint="default" w:ascii="Courier New" w:hAnsi="Courier New"/>
+        <w:rFonts w:ascii="Courier New" w:hAnsi="Courier New" w:hint="default"/>
         <w:sz w:val="20"/>
       </w:rPr>
     </w:lvl>
@@ -4288,7 +4311,7 @@
         <w:ind w:left="1440" w:hanging="360"/>
       </w:pPr>
       <w:rPr>
-        <w:rFonts w:hint="default" w:ascii="Courier New" w:hAnsi="Courier New"/>
+        <w:rFonts w:ascii="Courier New" w:hAnsi="Courier New" w:hint="default"/>
         <w:sz w:val="20"/>
       </w:rPr>
     </w:lvl>
@@ -4304,7 +4327,7 @@
         <w:ind w:left="2160" w:hanging="360"/>
       </w:pPr>
       <w:rPr>
-        <w:rFonts w:hint="default" w:ascii="Courier New" w:hAnsi="Courier New"/>
+        <w:rFonts w:ascii="Courier New" w:hAnsi="Courier New" w:hint="default"/>
         <w:sz w:val="20"/>
       </w:rPr>
     </w:lvl>
@@ -4320,7 +4343,7 @@
         <w:ind w:left="2880" w:hanging="360"/>
       </w:pPr>
       <w:rPr>
-        <w:rFonts w:hint="default" w:ascii="Courier New" w:hAnsi="Courier New"/>
+        <w:rFonts w:ascii="Courier New" w:hAnsi="Courier New" w:hint="default"/>
         <w:sz w:val="20"/>
       </w:rPr>
     </w:lvl>
@@ -4336,7 +4359,7 @@
         <w:ind w:left="3600" w:hanging="360"/>
       </w:pPr>
       <w:rPr>
-        <w:rFonts w:hint="default" w:ascii="Courier New" w:hAnsi="Courier New"/>
+        <w:rFonts w:ascii="Courier New" w:hAnsi="Courier New" w:hint="default"/>
         <w:sz w:val="20"/>
       </w:rPr>
     </w:lvl>
@@ -4352,7 +4375,7 @@
         <w:ind w:left="4320" w:hanging="360"/>
       </w:pPr>
       <w:rPr>
-        <w:rFonts w:hint="default" w:ascii="Courier New" w:hAnsi="Courier New"/>
+        <w:rFonts w:ascii="Courier New" w:hAnsi="Courier New" w:hint="default"/>
         <w:sz w:val="20"/>
       </w:rPr>
     </w:lvl>
@@ -4368,7 +4391,7 @@
         <w:ind w:left="5040" w:hanging="360"/>
       </w:pPr>
       <w:rPr>
-        <w:rFonts w:hint="default" w:ascii="Courier New" w:hAnsi="Courier New"/>
+        <w:rFonts w:ascii="Courier New" w:hAnsi="Courier New" w:hint="default"/>
         <w:sz w:val="20"/>
       </w:rPr>
     </w:lvl>
@@ -4384,7 +4407,7 @@
         <w:ind w:left="5760" w:hanging="360"/>
       </w:pPr>
       <w:rPr>
-        <w:rFonts w:hint="default" w:ascii="Courier New" w:hAnsi="Courier New"/>
+        <w:rFonts w:ascii="Courier New" w:hAnsi="Courier New" w:hint="default"/>
         <w:sz w:val="20"/>
       </w:rPr>
     </w:lvl>
@@ -4400,7 +4423,7 @@
         <w:ind w:left="6480" w:hanging="360"/>
       </w:pPr>
       <w:rPr>
-        <w:rFonts w:hint="default" w:ascii="Courier New" w:hAnsi="Courier New"/>
+        <w:rFonts w:ascii="Courier New" w:hAnsi="Courier New" w:hint="default"/>
         <w:sz w:val="20"/>
       </w:rPr>
     </w:lvl>
@@ -4418,7 +4441,7 @@
         <w:ind w:left="720" w:hanging="360"/>
       </w:pPr>
       <w:rPr>
-        <w:rFonts w:hint="default" w:ascii="Wingdings" w:hAnsi="Wingdings"/>
+        <w:rFonts w:ascii="Wingdings" w:hAnsi="Wingdings" w:hint="default"/>
       </w:rPr>
     </w:lvl>
     <w:lvl w:ilvl="1" w:tplc="04090003" w:tentative="1">
@@ -4430,7 +4453,7 @@
         <w:ind w:left="1440" w:hanging="360"/>
       </w:pPr>
       <w:rPr>
-        <w:rFonts w:hint="default" w:ascii="Courier New" w:hAnsi="Courier New" w:cs="Courier New"/>
+        <w:rFonts w:ascii="Courier New" w:hAnsi="Courier New" w:cs="Courier New" w:hint="default"/>
       </w:rPr>
     </w:lvl>
     <w:lvl w:ilvl="2" w:tplc="04090005" w:tentative="1">
@@ -4442,7 +4465,7 @@
         <w:ind w:left="2160" w:hanging="360"/>
       </w:pPr>
       <w:rPr>
-        <w:rFonts w:hint="default" w:ascii="Wingdings" w:hAnsi="Wingdings"/>
+        <w:rFonts w:ascii="Wingdings" w:hAnsi="Wingdings" w:hint="default"/>
       </w:rPr>
     </w:lvl>
     <w:lvl w:ilvl="3" w:tplc="04090001" w:tentative="1">
@@ -4454,7 +4477,7 @@
         <w:ind w:left="2880" w:hanging="360"/>
       </w:pPr>
       <w:rPr>
-        <w:rFonts w:hint="default" w:ascii="Symbol" w:hAnsi="Symbol"/>
+        <w:rFonts w:ascii="Symbol" w:hAnsi="Symbol" w:hint="default"/>
       </w:rPr>
     </w:lvl>
     <w:lvl w:ilvl="4" w:tplc="04090003" w:tentative="1">
@@ -4466,7 +4489,7 @@
         <w:ind w:left="3600" w:hanging="360"/>
       </w:pPr>
       <w:rPr>
-        <w:rFonts w:hint="default" w:ascii="Courier New" w:hAnsi="Courier New" w:cs="Courier New"/>
+        <w:rFonts w:ascii="Courier New" w:hAnsi="Courier New" w:cs="Courier New" w:hint="default"/>
       </w:rPr>
     </w:lvl>
     <w:lvl w:ilvl="5" w:tplc="04090005" w:tentative="1">
@@ -4478,7 +4501,7 @@
         <w:ind w:left="4320" w:hanging="360"/>
       </w:pPr>
       <w:rPr>
-        <w:rFonts w:hint="default" w:ascii="Wingdings" w:hAnsi="Wingdings"/>
+        <w:rFonts w:ascii="Wingdings" w:hAnsi="Wingdings" w:hint="default"/>
       </w:rPr>
     </w:lvl>
     <w:lvl w:ilvl="6" w:tplc="04090001" w:tentative="1">
@@ -4490,7 +4513,7 @@
         <w:ind w:left="5040" w:hanging="360"/>
       </w:pPr>
       <w:rPr>
-        <w:rFonts w:hint="default" w:ascii="Symbol" w:hAnsi="Symbol"/>
+        <w:rFonts w:ascii="Symbol" w:hAnsi="Symbol" w:hint="default"/>
       </w:rPr>
     </w:lvl>
     <w:lvl w:ilvl="7" w:tplc="04090003" w:tentative="1">
@@ -4502,7 +4525,7 @@
         <w:ind w:left="5760" w:hanging="360"/>
       </w:pPr>
       <w:rPr>
-        <w:rFonts w:hint="default" w:ascii="Courier New" w:hAnsi="Courier New" w:cs="Courier New"/>
+        <w:rFonts w:ascii="Courier New" w:hAnsi="Courier New" w:cs="Courier New" w:hint="default"/>
       </w:rPr>
     </w:lvl>
     <w:lvl w:ilvl="8" w:tplc="04090005" w:tentative="1">
@@ -4514,7 +4537,7 @@
         <w:ind w:left="6480" w:hanging="360"/>
       </w:pPr>
       <w:rPr>
-        <w:rFonts w:hint="default" w:ascii="Wingdings" w:hAnsi="Wingdings"/>
+        <w:rFonts w:ascii="Wingdings" w:hAnsi="Wingdings" w:hint="default"/>
       </w:rPr>
     </w:lvl>
   </w:abstractNum>
@@ -4534,7 +4557,7 @@
         <w:ind w:left="720" w:hanging="360"/>
       </w:pPr>
       <w:rPr>
-        <w:rFonts w:hint="default" w:ascii="Courier New" w:hAnsi="Courier New"/>
+        <w:rFonts w:ascii="Courier New" w:hAnsi="Courier New" w:hint="default"/>
         <w:sz w:val="20"/>
       </w:rPr>
     </w:lvl>
@@ -4550,7 +4573,7 @@
         <w:ind w:left="1440" w:hanging="360"/>
       </w:pPr>
       <w:rPr>
-        <w:rFonts w:hint="default" w:ascii="Courier New" w:hAnsi="Courier New"/>
+        <w:rFonts w:ascii="Courier New" w:hAnsi="Courier New" w:hint="default"/>
         <w:sz w:val="20"/>
       </w:rPr>
     </w:lvl>
@@ -4566,7 +4589,7 @@
         <w:ind w:left="2160" w:hanging="360"/>
       </w:pPr>
       <w:rPr>
-        <w:rFonts w:hint="default" w:ascii="Courier New" w:hAnsi="Courier New"/>
+        <w:rFonts w:ascii="Courier New" w:hAnsi="Courier New" w:hint="default"/>
         <w:sz w:val="20"/>
       </w:rPr>
     </w:lvl>
@@ -4582,7 +4605,7 @@
         <w:ind w:left="2880" w:hanging="360"/>
       </w:pPr>
       <w:rPr>
-        <w:rFonts w:hint="default" w:ascii="Courier New" w:hAnsi="Courier New"/>
+        <w:rFonts w:ascii="Courier New" w:hAnsi="Courier New" w:hint="default"/>
         <w:sz w:val="20"/>
       </w:rPr>
     </w:lvl>
@@ -4598,7 +4621,7 @@
         <w:ind w:left="3600" w:hanging="360"/>
       </w:pPr>
       <w:rPr>
-        <w:rFonts w:hint="default" w:ascii="Courier New" w:hAnsi="Courier New"/>
+        <w:rFonts w:ascii="Courier New" w:hAnsi="Courier New" w:hint="default"/>
         <w:sz w:val="20"/>
       </w:rPr>
     </w:lvl>
@@ -4614,7 +4637,7 @@
         <w:ind w:left="4320" w:hanging="360"/>
       </w:pPr>
       <w:rPr>
-        <w:rFonts w:hint="default" w:ascii="Courier New" w:hAnsi="Courier New"/>
+        <w:rFonts w:ascii="Courier New" w:hAnsi="Courier New" w:hint="default"/>
         <w:sz w:val="20"/>
       </w:rPr>
     </w:lvl>
@@ -4630,7 +4653,7 @@
         <w:ind w:left="5040" w:hanging="360"/>
       </w:pPr>
       <w:rPr>
-        <w:rFonts w:hint="default" w:ascii="Courier New" w:hAnsi="Courier New"/>
+        <w:rFonts w:ascii="Courier New" w:hAnsi="Courier New" w:hint="default"/>
         <w:sz w:val="20"/>
       </w:rPr>
     </w:lvl>
@@ -4646,7 +4669,7 @@
         <w:ind w:left="5760" w:hanging="360"/>
       </w:pPr>
       <w:rPr>
-        <w:rFonts w:hint="default" w:ascii="Courier New" w:hAnsi="Courier New"/>
+        <w:rFonts w:ascii="Courier New" w:hAnsi="Courier New" w:hint="default"/>
         <w:sz w:val="20"/>
       </w:rPr>
     </w:lvl>
@@ -4662,7 +4685,7 @@
         <w:ind w:left="6480" w:hanging="360"/>
       </w:pPr>
       <w:rPr>
-        <w:rFonts w:hint="default" w:ascii="Courier New" w:hAnsi="Courier New"/>
+        <w:rFonts w:ascii="Courier New" w:hAnsi="Courier New" w:hint="default"/>
         <w:sz w:val="20"/>
       </w:rPr>
     </w:lvl>
@@ -4683,7 +4706,7 @@
         <w:ind w:left="720" w:hanging="360"/>
       </w:pPr>
       <w:rPr>
-        <w:rFonts w:hint="default" w:ascii="Courier New" w:hAnsi="Courier New"/>
+        <w:rFonts w:ascii="Courier New" w:hAnsi="Courier New" w:hint="default"/>
         <w:sz w:val="20"/>
       </w:rPr>
     </w:lvl>
@@ -4699,7 +4722,7 @@
         <w:ind w:left="1440" w:hanging="360"/>
       </w:pPr>
       <w:rPr>
-        <w:rFonts w:hint="default" w:ascii="Courier New" w:hAnsi="Courier New"/>
+        <w:rFonts w:ascii="Courier New" w:hAnsi="Courier New" w:hint="default"/>
         <w:sz w:val="20"/>
       </w:rPr>
     </w:lvl>
@@ -4715,7 +4738,7 @@
         <w:ind w:left="2160" w:hanging="360"/>
       </w:pPr>
       <w:rPr>
-        <w:rFonts w:hint="default" w:ascii="Courier New" w:hAnsi="Courier New"/>
+        <w:rFonts w:ascii="Courier New" w:hAnsi="Courier New" w:hint="default"/>
         <w:sz w:val="20"/>
       </w:rPr>
     </w:lvl>
@@ -4731,7 +4754,7 @@
         <w:ind w:left="2880" w:hanging="360"/>
       </w:pPr>
       <w:rPr>
-        <w:rFonts w:hint="default" w:ascii="Courier New" w:hAnsi="Courier New"/>
+        <w:rFonts w:ascii="Courier New" w:hAnsi="Courier New" w:hint="default"/>
         <w:sz w:val="20"/>
       </w:rPr>
     </w:lvl>
@@ -4747,7 +4770,7 @@
         <w:ind w:left="3600" w:hanging="360"/>
       </w:pPr>
       <w:rPr>
-        <w:rFonts w:hint="default" w:ascii="Courier New" w:hAnsi="Courier New"/>
+        <w:rFonts w:ascii="Courier New" w:hAnsi="Courier New" w:hint="default"/>
         <w:sz w:val="20"/>
       </w:rPr>
     </w:lvl>
@@ -4763,7 +4786,7 @@
         <w:ind w:left="4320" w:hanging="360"/>
       </w:pPr>
       <w:rPr>
-        <w:rFonts w:hint="default" w:ascii="Courier New" w:hAnsi="Courier New"/>
+        <w:rFonts w:ascii="Courier New" w:hAnsi="Courier New" w:hint="default"/>
         <w:sz w:val="20"/>
       </w:rPr>
     </w:lvl>
@@ -4779,7 +4802,7 @@
         <w:ind w:left="5040" w:hanging="360"/>
       </w:pPr>
       <w:rPr>
-        <w:rFonts w:hint="default" w:ascii="Courier New" w:hAnsi="Courier New"/>
+        <w:rFonts w:ascii="Courier New" w:hAnsi="Courier New" w:hint="default"/>
         <w:sz w:val="20"/>
       </w:rPr>
     </w:lvl>
@@ -4795,7 +4818,7 @@
         <w:ind w:left="5760" w:hanging="360"/>
       </w:pPr>
       <w:rPr>
-        <w:rFonts w:hint="default" w:ascii="Courier New" w:hAnsi="Courier New"/>
+        <w:rFonts w:ascii="Courier New" w:hAnsi="Courier New" w:hint="default"/>
         <w:sz w:val="20"/>
       </w:rPr>
     </w:lvl>
@@ -4811,7 +4834,7 @@
         <w:ind w:left="6480" w:hanging="360"/>
       </w:pPr>
       <w:rPr>
-        <w:rFonts w:hint="default" w:ascii="Courier New" w:hAnsi="Courier New"/>
+        <w:rFonts w:ascii="Courier New" w:hAnsi="Courier New" w:hint="default"/>
         <w:sz w:val="20"/>
       </w:rPr>
     </w:lvl>
@@ -4832,7 +4855,7 @@
         <w:ind w:left="720" w:hanging="360"/>
       </w:pPr>
       <w:rPr>
-        <w:rFonts w:hint="default" w:ascii="Courier New" w:hAnsi="Courier New"/>
+        <w:rFonts w:ascii="Courier New" w:hAnsi="Courier New" w:hint="default"/>
         <w:sz w:val="20"/>
       </w:rPr>
     </w:lvl>
@@ -4848,7 +4871,7 @@
         <w:ind w:left="1440" w:hanging="360"/>
       </w:pPr>
       <w:rPr>
-        <w:rFonts w:hint="default" w:ascii="Courier New" w:hAnsi="Courier New"/>
+        <w:rFonts w:ascii="Courier New" w:hAnsi="Courier New" w:hint="default"/>
         <w:sz w:val="20"/>
       </w:rPr>
     </w:lvl>
@@ -4864,7 +4887,7 @@
         <w:ind w:left="2160" w:hanging="360"/>
       </w:pPr>
       <w:rPr>
-        <w:rFonts w:hint="default" w:ascii="Courier New" w:hAnsi="Courier New"/>
+        <w:rFonts w:ascii="Courier New" w:hAnsi="Courier New" w:hint="default"/>
         <w:sz w:val="20"/>
       </w:rPr>
     </w:lvl>
@@ -4880,7 +4903,7 @@
         <w:ind w:left="2880" w:hanging="360"/>
       </w:pPr>
       <w:rPr>
-        <w:rFonts w:hint="default" w:ascii="Courier New" w:hAnsi="Courier New"/>
+        <w:rFonts w:ascii="Courier New" w:hAnsi="Courier New" w:hint="default"/>
         <w:sz w:val="20"/>
       </w:rPr>
     </w:lvl>
@@ -4896,7 +4919,7 @@
         <w:ind w:left="3600" w:hanging="360"/>
       </w:pPr>
       <w:rPr>
-        <w:rFonts w:hint="default" w:ascii="Courier New" w:hAnsi="Courier New"/>
+        <w:rFonts w:ascii="Courier New" w:hAnsi="Courier New" w:hint="default"/>
         <w:sz w:val="20"/>
       </w:rPr>
     </w:lvl>
@@ -4912,7 +4935,7 @@
         <w:ind w:left="4320" w:hanging="360"/>
       </w:pPr>
       <w:rPr>
-        <w:rFonts w:hint="default" w:ascii="Courier New" w:hAnsi="Courier New"/>
+        <w:rFonts w:ascii="Courier New" w:hAnsi="Courier New" w:hint="default"/>
         <w:sz w:val="20"/>
       </w:rPr>
     </w:lvl>
@@ -4928,7 +4951,7 @@
         <w:ind w:left="5040" w:hanging="360"/>
       </w:pPr>
       <w:rPr>
-        <w:rFonts w:hint="default" w:ascii="Courier New" w:hAnsi="Courier New"/>
+        <w:rFonts w:ascii="Courier New" w:hAnsi="Courier New" w:hint="default"/>
         <w:sz w:val="20"/>
       </w:rPr>
     </w:lvl>
@@ -4944,7 +4967,7 @@
         <w:ind w:left="5760" w:hanging="360"/>
       </w:pPr>
       <w:rPr>
-        <w:rFonts w:hint="default" w:ascii="Courier New" w:hAnsi="Courier New"/>
+        <w:rFonts w:ascii="Courier New" w:hAnsi="Courier New" w:hint="default"/>
         <w:sz w:val="20"/>
       </w:rPr>
     </w:lvl>
@@ -4960,7 +4983,7 @@
         <w:ind w:left="6480" w:hanging="360"/>
       </w:pPr>
       <w:rPr>
-        <w:rFonts w:hint="default" w:ascii="Courier New" w:hAnsi="Courier New"/>
+        <w:rFonts w:ascii="Courier New" w:hAnsi="Courier New" w:hint="default"/>
         <w:sz w:val="20"/>
       </w:rPr>
     </w:lvl>
@@ -4972,118 +4995,109 @@
     <w:lvl w:ilvl="0" w:tplc="C6FE7F6A">
       <w:start w:val="1"/>
       <w:numFmt w:val="bullet"/>
-      <w:pStyle w:val="IntenseReference"/>
       <w:lvlText w:val=""/>
       <w:lvlJc w:val="left"/>
       <w:pPr>
         <w:ind w:left="720" w:hanging="360"/>
       </w:pPr>
       <w:rPr>
-        <w:rFonts w:hint="default" w:ascii="Symbol" w:hAnsi="Symbol"/>
+        <w:rFonts w:ascii="Symbol" w:hAnsi="Symbol" w:hint="default"/>
       </w:rPr>
     </w:lvl>
     <w:lvl w:ilvl="1" w:tplc="8EF26A64">
       <w:start w:val="1"/>
       <w:numFmt w:val="bullet"/>
-      <w:pStyle w:val="IntenseReference"/>
       <w:lvlText w:val="o"/>
       <w:lvlJc w:val="left"/>
       <w:pPr>
         <w:ind w:left="1440" w:hanging="360"/>
       </w:pPr>
       <w:rPr>
-        <w:rFonts w:hint="default" w:ascii="Courier New" w:hAnsi="Courier New"/>
+        <w:rFonts w:ascii="Courier New" w:hAnsi="Courier New" w:hint="default"/>
       </w:rPr>
     </w:lvl>
     <w:lvl w:ilvl="2" w:tplc="0BB6B1BA">
       <w:start w:val="1"/>
       <w:numFmt w:val="bullet"/>
-      <w:pStyle w:val="IntenseReference"/>
       <w:lvlText w:val=""/>
       <w:lvlJc w:val="left"/>
       <w:pPr>
         <w:ind w:left="2160" w:hanging="360"/>
       </w:pPr>
       <w:rPr>
-        <w:rFonts w:hint="default" w:ascii="Wingdings" w:hAnsi="Wingdings"/>
+        <w:rFonts w:ascii="Wingdings" w:hAnsi="Wingdings" w:hint="default"/>
       </w:rPr>
     </w:lvl>
     <w:lvl w:ilvl="3" w:tplc="B484DEE4">
       <w:start w:val="1"/>
       <w:numFmt w:val="bullet"/>
-      <w:pStyle w:val="IntenseReference"/>
       <w:lvlText w:val=""/>
       <w:lvlJc w:val="left"/>
       <w:pPr>
         <w:ind w:left="2880" w:hanging="360"/>
       </w:pPr>
       <w:rPr>
-        <w:rFonts w:hint="default" w:ascii="Symbol" w:hAnsi="Symbol"/>
+        <w:rFonts w:ascii="Symbol" w:hAnsi="Symbol" w:hint="default"/>
       </w:rPr>
     </w:lvl>
     <w:lvl w:ilvl="4" w:tplc="7C1E1AF2">
       <w:start w:val="1"/>
       <w:numFmt w:val="bullet"/>
-      <w:pStyle w:val="IntenseReference"/>
       <w:lvlText w:val="o"/>
       <w:lvlJc w:val="left"/>
       <w:pPr>
         <w:ind w:left="3600" w:hanging="360"/>
       </w:pPr>
       <w:rPr>
-        <w:rFonts w:hint="default" w:ascii="Courier New" w:hAnsi="Courier New"/>
+        <w:rFonts w:ascii="Courier New" w:hAnsi="Courier New" w:hint="default"/>
       </w:rPr>
     </w:lvl>
     <w:lvl w:ilvl="5" w:tplc="1EA629A6">
       <w:start w:val="1"/>
       <w:numFmt w:val="bullet"/>
-      <w:pStyle w:val="IntenseReference"/>
       <w:lvlText w:val=""/>
       <w:lvlJc w:val="left"/>
       <w:pPr>
         <w:ind w:left="4320" w:hanging="360"/>
       </w:pPr>
       <w:rPr>
-        <w:rFonts w:hint="default" w:ascii="Wingdings" w:hAnsi="Wingdings"/>
+        <w:rFonts w:ascii="Wingdings" w:hAnsi="Wingdings" w:hint="default"/>
       </w:rPr>
     </w:lvl>
     <w:lvl w:ilvl="6" w:tplc="252C7396">
       <w:start w:val="1"/>
       <w:numFmt w:val="bullet"/>
-      <w:pStyle w:val="IntenseReference"/>
       <w:lvlText w:val=""/>
       <w:lvlJc w:val="left"/>
       <w:pPr>
         <w:ind w:left="5040" w:hanging="360"/>
       </w:pPr>
       <w:rPr>
-        <w:rFonts w:hint="default" w:ascii="Symbol" w:hAnsi="Symbol"/>
+        <w:rFonts w:ascii="Symbol" w:hAnsi="Symbol" w:hint="default"/>
       </w:rPr>
     </w:lvl>
     <w:lvl w:ilvl="7" w:tplc="CEBA35A4">
       <w:start w:val="1"/>
       <w:numFmt w:val="bullet"/>
-      <w:pStyle w:val="IntenseReference"/>
       <w:lvlText w:val="o"/>
       <w:lvlJc w:val="left"/>
       <w:pPr>
         <w:ind w:left="5760" w:hanging="360"/>
       </w:pPr>
       <w:rPr>
-        <w:rFonts w:hint="default" w:ascii="Courier New" w:hAnsi="Courier New"/>
+        <w:rFonts w:ascii="Courier New" w:hAnsi="Courier New" w:hint="default"/>
       </w:rPr>
     </w:lvl>
     <w:lvl w:ilvl="8" w:tplc="34BA2EDC">
       <w:start w:val="1"/>
       <w:numFmt w:val="bullet"/>
-      <w:pStyle w:val="IntenseReference"/>
       <w:lvlText w:val=""/>
       <w:lvlJc w:val="left"/>
       <w:pPr>
         <w:ind w:left="6480" w:hanging="360"/>
       </w:pPr>
       <w:rPr>
-        <w:rFonts w:hint="default" w:ascii="Wingdings" w:hAnsi="Wingdings"/>
+        <w:rFonts w:ascii="Wingdings" w:hAnsi="Wingdings" w:hint="default"/>
       </w:rPr>
     </w:lvl>
   </w:abstractNum>
@@ -5103,7 +5117,7 @@
         <w:ind w:left="720" w:hanging="360"/>
       </w:pPr>
       <w:rPr>
-        <w:rFonts w:hint="default" w:ascii="Symbol" w:hAnsi="Symbol"/>
+        <w:rFonts w:ascii="Symbol" w:hAnsi="Symbol" w:hint="default"/>
         <w:sz w:val="20"/>
       </w:rPr>
     </w:lvl>
@@ -5119,7 +5133,7 @@
         <w:ind w:left="1440" w:hanging="360"/>
       </w:pPr>
       <w:rPr>
-        <w:rFonts w:hint="default" w:ascii="Symbol" w:hAnsi="Symbol"/>
+        <w:rFonts w:ascii="Symbol" w:hAnsi="Symbol" w:hint="default"/>
         <w:sz w:val="20"/>
       </w:rPr>
     </w:lvl>
@@ -5135,7 +5149,7 @@
         <w:ind w:left="2160" w:hanging="360"/>
       </w:pPr>
       <w:rPr>
-        <w:rFonts w:hint="default" w:ascii="Symbol" w:hAnsi="Symbol"/>
+        <w:rFonts w:ascii="Symbol" w:hAnsi="Symbol" w:hint="default"/>
         <w:sz w:val="20"/>
       </w:rPr>
     </w:lvl>
@@ -5151,7 +5165,7 @@
         <w:ind w:left="2880" w:hanging="360"/>
       </w:pPr>
       <w:rPr>
-        <w:rFonts w:hint="default" w:ascii="Symbol" w:hAnsi="Symbol"/>
+        <w:rFonts w:ascii="Symbol" w:hAnsi="Symbol" w:hint="default"/>
         <w:sz w:val="20"/>
       </w:rPr>
     </w:lvl>
@@ -5167,7 +5181,7 @@
         <w:ind w:left="3600" w:hanging="360"/>
       </w:pPr>
       <w:rPr>
-        <w:rFonts w:hint="default" w:ascii="Symbol" w:hAnsi="Symbol"/>
+        <w:rFonts w:ascii="Symbol" w:hAnsi="Symbol" w:hint="default"/>
         <w:sz w:val="20"/>
       </w:rPr>
     </w:lvl>
@@ -5183,7 +5197,7 @@
         <w:ind w:left="4320" w:hanging="360"/>
       </w:pPr>
       <w:rPr>
-        <w:rFonts w:hint="default" w:ascii="Symbol" w:hAnsi="Symbol"/>
+        <w:rFonts w:ascii="Symbol" w:hAnsi="Symbol" w:hint="default"/>
         <w:sz w:val="20"/>
       </w:rPr>
     </w:lvl>
@@ -5199,7 +5213,7 @@
         <w:ind w:left="5040" w:hanging="360"/>
       </w:pPr>
       <w:rPr>
-        <w:rFonts w:hint="default" w:ascii="Symbol" w:hAnsi="Symbol"/>
+        <w:rFonts w:ascii="Symbol" w:hAnsi="Symbol" w:hint="default"/>
         <w:sz w:val="20"/>
       </w:rPr>
     </w:lvl>
@@ -5215,7 +5229,7 @@
         <w:ind w:left="5760" w:hanging="360"/>
       </w:pPr>
       <w:rPr>
-        <w:rFonts w:hint="default" w:ascii="Symbol" w:hAnsi="Symbol"/>
+        <w:rFonts w:ascii="Symbol" w:hAnsi="Symbol" w:hint="default"/>
         <w:sz w:val="20"/>
       </w:rPr>
     </w:lvl>
@@ -5231,7 +5245,7 @@
         <w:ind w:left="6480" w:hanging="360"/>
       </w:pPr>
       <w:rPr>
-        <w:rFonts w:hint="default" w:ascii="Symbol" w:hAnsi="Symbol"/>
+        <w:rFonts w:ascii="Symbol" w:hAnsi="Symbol" w:hint="default"/>
         <w:sz w:val="20"/>
       </w:rPr>
     </w:lvl>
@@ -5252,7 +5266,7 @@
         <w:ind w:left="720" w:hanging="360"/>
       </w:pPr>
       <w:rPr>
-        <w:rFonts w:hint="default" w:ascii="Courier New" w:hAnsi="Courier New"/>
+        <w:rFonts w:ascii="Courier New" w:hAnsi="Courier New" w:hint="default"/>
         <w:sz w:val="20"/>
       </w:rPr>
     </w:lvl>
@@ -5268,7 +5282,7 @@
         <w:ind w:left="1440" w:hanging="360"/>
       </w:pPr>
       <w:rPr>
-        <w:rFonts w:hint="default" w:ascii="Courier New" w:hAnsi="Courier New"/>
+        <w:rFonts w:ascii="Courier New" w:hAnsi="Courier New" w:hint="default"/>
         <w:sz w:val="20"/>
       </w:rPr>
     </w:lvl>
@@ -5284,7 +5298,7 @@
         <w:ind w:left="2160" w:hanging="360"/>
       </w:pPr>
       <w:rPr>
-        <w:rFonts w:hint="default" w:ascii="Courier New" w:hAnsi="Courier New"/>
+        <w:rFonts w:ascii="Courier New" w:hAnsi="Courier New" w:hint="default"/>
         <w:sz w:val="20"/>
       </w:rPr>
     </w:lvl>
@@ -5300,7 +5314,7 @@
         <w:ind w:left="2880" w:hanging="360"/>
       </w:pPr>
       <w:rPr>
-        <w:rFonts w:hint="default" w:ascii="Courier New" w:hAnsi="Courier New"/>
+        <w:rFonts w:ascii="Courier New" w:hAnsi="Courier New" w:hint="default"/>
         <w:sz w:val="20"/>
       </w:rPr>
     </w:lvl>
@@ -5316,7 +5330,7 @@
         <w:ind w:left="3600" w:hanging="360"/>
       </w:pPr>
       <w:rPr>
-        <w:rFonts w:hint="default" w:ascii="Courier New" w:hAnsi="Courier New"/>
+        <w:rFonts w:ascii="Courier New" w:hAnsi="Courier New" w:hint="default"/>
         <w:sz w:val="20"/>
       </w:rPr>
     </w:lvl>
@@ -5332,7 +5346,7 @@
         <w:ind w:left="4320" w:hanging="360"/>
       </w:pPr>
       <w:rPr>
-        <w:rFonts w:hint="default" w:ascii="Courier New" w:hAnsi="Courier New"/>
+        <w:rFonts w:ascii="Courier New" w:hAnsi="Courier New" w:hint="default"/>
         <w:sz w:val="20"/>
       </w:rPr>
     </w:lvl>
@@ -5348,7 +5362,7 @@
         <w:ind w:left="5040" w:hanging="360"/>
       </w:pPr>
       <w:rPr>
-        <w:rFonts w:hint="default" w:ascii="Courier New" w:hAnsi="Courier New"/>
+        <w:rFonts w:ascii="Courier New" w:hAnsi="Courier New" w:hint="default"/>
         <w:sz w:val="20"/>
       </w:rPr>
     </w:lvl>
@@ -5364,7 +5378,7 @@
         <w:ind w:left="5760" w:hanging="360"/>
       </w:pPr>
       <w:rPr>
-        <w:rFonts w:hint="default" w:ascii="Courier New" w:hAnsi="Courier New"/>
+        <w:rFonts w:ascii="Courier New" w:hAnsi="Courier New" w:hint="default"/>
         <w:sz w:val="20"/>
       </w:rPr>
     </w:lvl>
@@ -5380,7 +5394,7 @@
         <w:ind w:left="6480" w:hanging="360"/>
       </w:pPr>
       <w:rPr>
-        <w:rFonts w:hint="default" w:ascii="Courier New" w:hAnsi="Courier New"/>
+        <w:rFonts w:ascii="Courier New" w:hAnsi="Courier New" w:hint="default"/>
         <w:sz w:val="20"/>
       </w:rPr>
     </w:lvl>
@@ -5474,7 +5488,7 @@
   <w:docDefaults>
     <w:rPrDefault>
       <w:rPr>
-        <w:rFonts w:asciiTheme="minorHAnsi" w:hAnsiTheme="minorHAnsi" w:eastAsiaTheme="minorHAnsi" w:cstheme="minorBidi"/>
+        <w:rFonts w:asciiTheme="minorHAnsi" w:eastAsiaTheme="minorHAnsi" w:hAnsiTheme="minorHAnsi" w:cstheme="minorBidi"/>
         <w:kern w:val="2"/>
         <w:sz w:val="24"/>
         <w:szCs w:val="24"/>
@@ -5491,14 +5505,14 @@
   <w:latentStyles w:defLockedState="0" w:defUIPriority="99" w:defSemiHidden="0" w:defUnhideWhenUsed="0" w:defQFormat="0" w:count="376">
     <w:lsdException w:name="Normal" w:uiPriority="0" w:qFormat="1"/>
     <w:lsdException w:name="heading 1" w:uiPriority="9" w:qFormat="1"/>
-    <w:lsdException w:name="heading 2" w:uiPriority="9" w:semiHidden="1" w:unhideWhenUsed="1" w:qFormat="1"/>
-    <w:lsdException w:name="heading 3" w:uiPriority="9" w:semiHidden="1" w:unhideWhenUsed="1" w:qFormat="1"/>
-    <w:lsdException w:name="heading 4" w:uiPriority="9" w:semiHidden="1" w:unhideWhenUsed="1" w:qFormat="1"/>
-    <w:lsdException w:name="heading 5" w:uiPriority="9" w:semiHidden="1" w:unhideWhenUsed="1" w:qFormat="1"/>
-    <w:lsdException w:name="heading 6" w:uiPriority="9" w:semiHidden="1" w:unhideWhenUsed="1" w:qFormat="1"/>
-    <w:lsdException w:name="heading 7" w:uiPriority="9" w:semiHidden="1" w:unhideWhenUsed="1" w:qFormat="1"/>
-    <w:lsdException w:name="heading 8" w:uiPriority="9" w:semiHidden="1" w:unhideWhenUsed="1" w:qFormat="1"/>
-    <w:lsdException w:name="heading 9" w:uiPriority="9" w:semiHidden="1" w:unhideWhenUsed="1" w:qFormat="1"/>
+    <w:lsdException w:name="heading 2" w:semiHidden="1" w:uiPriority="9" w:unhideWhenUsed="1" w:qFormat="1"/>
+    <w:lsdException w:name="heading 3" w:semiHidden="1" w:uiPriority="9" w:unhideWhenUsed="1" w:qFormat="1"/>
+    <w:lsdException w:name="heading 4" w:semiHidden="1" w:uiPriority="9" w:unhideWhenUsed="1" w:qFormat="1"/>
+    <w:lsdException w:name="heading 5" w:semiHidden="1" w:uiPriority="9" w:unhideWhenUsed="1" w:qFormat="1"/>
+    <w:lsdException w:name="heading 6" w:semiHidden="1" w:uiPriority="9" w:unhideWhenUsed="1" w:qFormat="1"/>
+    <w:lsdException w:name="heading 7" w:semiHidden="1" w:uiPriority="9" w:unhideWhenUsed="1" w:qFormat="1"/>
+    <w:lsdException w:name="heading 8" w:semiHidden="1" w:uiPriority="9" w:unhideWhenUsed="1" w:qFormat="1"/>
+    <w:lsdException w:name="heading 9" w:semiHidden="1" w:uiPriority="9" w:unhideWhenUsed="1" w:qFormat="1"/>
     <w:lsdException w:name="index 1" w:semiHidden="1" w:unhideWhenUsed="1"/>
     <w:lsdException w:name="index 2" w:semiHidden="1" w:unhideWhenUsed="1"/>
     <w:lsdException w:name="index 3" w:semiHidden="1" w:unhideWhenUsed="1"/>
@@ -5508,22 +5522,22 @@
     <w:lsdException w:name="index 7" w:semiHidden="1" w:unhideWhenUsed="1"/>
     <w:lsdException w:name="index 8" w:semiHidden="1" w:unhideWhenUsed="1"/>
     <w:lsdException w:name="index 9" w:semiHidden="1" w:unhideWhenUsed="1"/>
-    <w:lsdException w:name="toc 1" w:uiPriority="39" w:semiHidden="1" w:unhideWhenUsed="1"/>
-    <w:lsdException w:name="toc 2" w:uiPriority="39" w:semiHidden="1" w:unhideWhenUsed="1"/>
-    <w:lsdException w:name="toc 3" w:uiPriority="39" w:semiHidden="1" w:unhideWhenUsed="1"/>
-    <w:lsdException w:name="toc 4" w:uiPriority="39" w:semiHidden="1" w:unhideWhenUsed="1"/>
-    <w:lsdException w:name="toc 5" w:uiPriority="39" w:semiHidden="1" w:unhideWhenUsed="1"/>
-    <w:lsdException w:name="toc 6" w:uiPriority="39" w:semiHidden="1" w:unhideWhenUsed="1"/>
-    <w:lsdException w:name="toc 7" w:uiPriority="39" w:semiHidden="1" w:unhideWhenUsed="1"/>
-    <w:lsdException w:name="toc 8" w:uiPriority="39" w:semiHidden="1" w:unhideWhenUsed="1"/>
-    <w:lsdException w:name="toc 9" w:uiPriority="39" w:semiHidden="1" w:unhideWhenUsed="1"/>
+    <w:lsdException w:name="toc 1" w:semiHidden="1" w:uiPriority="39" w:unhideWhenUsed="1"/>
+    <w:lsdException w:name="toc 2" w:semiHidden="1" w:uiPriority="39" w:unhideWhenUsed="1"/>
+    <w:lsdException w:name="toc 3" w:semiHidden="1" w:uiPriority="39" w:unhideWhenUsed="1"/>
+    <w:lsdException w:name="toc 4" w:semiHidden="1" w:uiPriority="39" w:unhideWhenUsed="1"/>
+    <w:lsdException w:name="toc 5" w:semiHidden="1" w:uiPriority="39" w:unhideWhenUsed="1"/>
+    <w:lsdException w:name="toc 6" w:semiHidden="1" w:uiPriority="39" w:unhideWhenUsed="1"/>
+    <w:lsdException w:name="toc 7" w:semiHidden="1" w:uiPriority="39" w:unhideWhenUsed="1"/>
+    <w:lsdException w:name="toc 8" w:semiHidden="1" w:uiPriority="39" w:unhideWhenUsed="1"/>
+    <w:lsdException w:name="toc 9" w:semiHidden="1" w:uiPriority="39" w:unhideWhenUsed="1"/>
     <w:lsdException w:name="Normal Indent" w:semiHidden="1" w:unhideWhenUsed="1"/>
     <w:lsdException w:name="footnote text" w:semiHidden="1" w:unhideWhenUsed="1"/>
     <w:lsdException w:name="annotation text" w:semiHidden="1" w:unhideWhenUsed="1"/>
     <w:lsdException w:name="header" w:semiHidden="1" w:unhideWhenUsed="1"/>
     <w:lsdException w:name="footer" w:semiHidden="1" w:unhideWhenUsed="1"/>
     <w:lsdException w:name="index heading" w:semiHidden="1" w:unhideWhenUsed="1"/>
-    <w:lsdException w:name="caption" w:uiPriority="35" w:semiHidden="1" w:unhideWhenUsed="1" w:qFormat="1"/>
+    <w:lsdException w:name="caption" w:semiHidden="1" w:uiPriority="35" w:unhideWhenUsed="1" w:qFormat="1"/>
     <w:lsdException w:name="table of figures" w:semiHidden="1" w:unhideWhenUsed="1"/>
     <w:lsdException w:name="envelope address" w:semiHidden="1" w:unhideWhenUsed="1"/>
     <w:lsdException w:name="envelope return" w:semiHidden="1" w:unhideWhenUsed="1"/>
@@ -5554,7 +5568,7 @@
     <w:lsdException w:name="Title" w:uiPriority="10" w:qFormat="1"/>
     <w:lsdException w:name="Closing" w:semiHidden="1" w:unhideWhenUsed="1"/>
     <w:lsdException w:name="Signature" w:semiHidden="1" w:unhideWhenUsed="1"/>
-    <w:lsdException w:name="Default Paragraph Font" w:uiPriority="1" w:semiHidden="1" w:unhideWhenUsed="1"/>
+    <w:lsdException w:name="Default Paragraph Font" w:semiHidden="1" w:uiPriority="1" w:unhideWhenUsed="1"/>
     <w:lsdException w:name="Body Text" w:semiHidden="1" w:unhideWhenUsed="1"/>
     <w:lsdException w:name="Body Text Indent" w:semiHidden="1" w:unhideWhenUsed="1"/>
     <w:lsdException w:name="List Continue" w:semiHidden="1" w:unhideWhenUsed="1"/>
@@ -5754,8 +5768,8 @@
     <w:lsdException w:name="Subtle Reference" w:uiPriority="31" w:qFormat="1"/>
     <w:lsdException w:name="Intense Reference" w:uiPriority="32" w:qFormat="1"/>
     <w:lsdException w:name="Book Title" w:uiPriority="33" w:qFormat="1"/>
-    <w:lsdException w:name="Bibliography" w:uiPriority="37" w:semiHidden="1" w:unhideWhenUsed="1"/>
-    <w:lsdException w:name="TOC Heading" w:uiPriority="39" w:semiHidden="1" w:unhideWhenUsed="1" w:qFormat="1"/>
+    <w:lsdException w:name="Bibliography" w:semiHidden="1" w:uiPriority="37" w:unhideWhenUsed="1"/>
+    <w:lsdException w:name="TOC Heading" w:semiHidden="1" w:uiPriority="39" w:unhideWhenUsed="1" w:qFormat="1"/>
     <w:lsdException w:name="Plain Table 1" w:uiPriority="41"/>
     <w:lsdException w:name="Plain Table 2" w:uiPriority="42"/>
     <w:lsdException w:name="Plain Table 3" w:uiPriority="43"/>
@@ -5866,7 +5880,7 @@
     <w:lsdException w:name="Unresolved Mention" w:semiHidden="1" w:unhideWhenUsed="1"/>
     <w:lsdException w:name="Smart Link" w:semiHidden="1" w:unhideWhenUsed="1"/>
   </w:latentStyles>
-  <w:style w:type="paragraph" w:styleId="Normal" w:default="1">
+  <w:style w:type="paragraph" w:default="1" w:styleId="Normal">
     <w:name w:val="Normal"/>
     <w:qFormat/>
   </w:style>
@@ -5885,7 +5899,7 @@
       <w:outlineLvl w:val="0"/>
     </w:pPr>
     <w:rPr>
-      <w:rFonts w:asciiTheme="majorHAnsi" w:hAnsiTheme="majorHAnsi" w:eastAsiaTheme="majorEastAsia" w:cstheme="majorBidi"/>
+      <w:rFonts w:asciiTheme="majorHAnsi" w:eastAsiaTheme="majorEastAsia" w:hAnsiTheme="majorHAnsi" w:cstheme="majorBidi"/>
       <w:color w:val="0F4761" w:themeColor="accent1" w:themeShade="BF"/>
       <w:sz w:val="40"/>
       <w:szCs w:val="40"/>
@@ -5908,7 +5922,7 @@
       <w:outlineLvl w:val="1"/>
     </w:pPr>
     <w:rPr>
-      <w:rFonts w:asciiTheme="majorHAnsi" w:hAnsiTheme="majorHAnsi" w:eastAsiaTheme="majorEastAsia" w:cstheme="majorBidi"/>
+      <w:rFonts w:asciiTheme="majorHAnsi" w:eastAsiaTheme="majorEastAsia" w:hAnsiTheme="majorHAnsi" w:cstheme="majorBidi"/>
       <w:color w:val="0F4761" w:themeColor="accent1" w:themeShade="BF"/>
       <w:sz w:val="32"/>
       <w:szCs w:val="32"/>
@@ -6067,13 +6081,13 @@
       <w:color w:val="272727"/>
     </w:rPr>
   </w:style>
-  <w:style w:type="character" w:styleId="DefaultParagraphFont" w:default="1">
+  <w:style w:type="character" w:default="1" w:styleId="DefaultParagraphFont">
     <w:name w:val="Default Paragraph Font"/>
     <w:uiPriority w:val="1"/>
     <w:semiHidden/>
     <w:unhideWhenUsed/>
   </w:style>
-  <w:style w:type="table" w:styleId="TableNormal" w:default="1">
+  <w:style w:type="table" w:default="1" w:styleId="TableNormal">
     <w:name w:val="Normal Table"/>
     <w:uiPriority w:val="99"/>
     <w:semiHidden/>
@@ -6088,26 +6102,26 @@
       </w:tblCellMar>
     </w:tblPr>
   </w:style>
-  <w:style w:type="numbering" w:styleId="NoList" w:default="1">
+  <w:style w:type="numbering" w:default="1" w:styleId="NoList">
     <w:name w:val="No List"/>
     <w:uiPriority w:val="99"/>
     <w:semiHidden/>
     <w:unhideWhenUsed/>
   </w:style>
-  <w:style w:type="character" w:styleId="Heading1Char" w:customStyle="1">
+  <w:style w:type="character" w:customStyle="1" w:styleId="Heading1Char">
     <w:name w:val="Heading 1 Char"/>
     <w:basedOn w:val="DefaultParagraphFont"/>
     <w:link w:val="Heading1"/>
     <w:uiPriority w:val="9"/>
     <w:rsid w:val="003F1C41"/>
     <w:rPr>
-      <w:rFonts w:asciiTheme="majorHAnsi" w:hAnsiTheme="majorHAnsi" w:eastAsiaTheme="majorEastAsia" w:cstheme="majorBidi"/>
+      <w:rFonts w:asciiTheme="majorHAnsi" w:eastAsiaTheme="majorEastAsia" w:hAnsiTheme="majorHAnsi" w:cstheme="majorBidi"/>
       <w:color w:val="0F4761" w:themeColor="accent1" w:themeShade="BF"/>
       <w:sz w:val="40"/>
       <w:szCs w:val="40"/>
     </w:rPr>
   </w:style>
-  <w:style w:type="character" w:styleId="Heading2Char" w:customStyle="1">
+  <w:style w:type="character" w:customStyle="1" w:styleId="Heading2Char">
     <w:name w:val="Heading 2 Char"/>
     <w:basedOn w:val="DefaultParagraphFont"/>
     <w:link w:val="Heading2"/>
@@ -6115,13 +6129,13 @@
     <w:semiHidden/>
     <w:rsid w:val="003F1C41"/>
     <w:rPr>
-      <w:rFonts w:asciiTheme="majorHAnsi" w:hAnsiTheme="majorHAnsi" w:eastAsiaTheme="majorEastAsia" w:cstheme="majorBidi"/>
+      <w:rFonts w:asciiTheme="majorHAnsi" w:eastAsiaTheme="majorEastAsia" w:hAnsiTheme="majorHAnsi" w:cstheme="majorBidi"/>
       <w:color w:val="0F4761" w:themeColor="accent1" w:themeShade="BF"/>
       <w:sz w:val="32"/>
       <w:szCs w:val="32"/>
     </w:rPr>
   </w:style>
-  <w:style w:type="character" w:styleId="Heading3Char" w:customStyle="1">
+  <w:style w:type="character" w:customStyle="1" w:styleId="Heading3Char">
     <w:name w:val="Heading 3 Char"/>
     <w:basedOn w:val="DefaultParagraphFont"/>
     <w:link w:val="Heading3"/>
@@ -6135,7 +6149,7 @@
       <w:szCs w:val="28"/>
     </w:rPr>
   </w:style>
-  <w:style w:type="character" w:styleId="Heading4Char" w:customStyle="1">
+  <w:style w:type="character" w:customStyle="1" w:styleId="Heading4Char">
     <w:name w:val="Heading 4 Char"/>
     <w:basedOn w:val="DefaultParagraphFont"/>
     <w:link w:val="Heading4"/>
@@ -6149,7 +6163,7 @@
       <w:color w:val="0F4761" w:themeColor="accent1" w:themeShade="BF"/>
     </w:rPr>
   </w:style>
-  <w:style w:type="character" w:styleId="Heading5Char" w:customStyle="1">
+  <w:style w:type="character" w:customStyle="1" w:styleId="Heading5Char">
     <w:name w:val="Heading 5 Char"/>
     <w:basedOn w:val="DefaultParagraphFont"/>
     <w:link w:val="Heading5"/>
@@ -6161,7 +6175,7 @@
       <w:color w:val="0F4761" w:themeColor="accent1" w:themeShade="BF"/>
     </w:rPr>
   </w:style>
-  <w:style w:type="character" w:styleId="Heading6Char" w:customStyle="1">
+  <w:style w:type="character" w:customStyle="1" w:styleId="Heading6Char">
     <w:name w:val="Heading 6 Char"/>
     <w:basedOn w:val="DefaultParagraphFont"/>
     <w:link w:val="Heading6"/>
@@ -6175,7 +6189,7 @@
       <w:color w:val="595959" w:themeColor="text1" w:themeTint="A6"/>
     </w:rPr>
   </w:style>
-  <w:style w:type="character" w:styleId="Heading7Char" w:customStyle="1">
+  <w:style w:type="character" w:customStyle="1" w:styleId="Heading7Char">
     <w:name w:val="Heading 7 Char"/>
     <w:basedOn w:val="DefaultParagraphFont"/>
     <w:link w:val="Heading7"/>
@@ -6187,7 +6201,7 @@
       <w:color w:val="595959" w:themeColor="text1" w:themeTint="A6"/>
     </w:rPr>
   </w:style>
-  <w:style w:type="character" w:styleId="Heading8Char" w:customStyle="1">
+  <w:style w:type="character" w:customStyle="1" w:styleId="Heading8Char">
     <w:name w:val="Heading 8 Char"/>
     <w:basedOn w:val="DefaultParagraphFont"/>
     <w:link w:val="Heading8"/>
@@ -6201,7 +6215,7 @@
       <w:color w:val="272727"/>
     </w:rPr>
   </w:style>
-  <w:style w:type="character" w:styleId="Heading9Char" w:customStyle="1">
+  <w:style w:type="character" w:customStyle="1" w:styleId="Heading9Char">
     <w:name w:val="Heading 9 Char"/>
     <w:basedOn w:val="DefaultParagraphFont"/>
     <w:link w:val="Heading9"/>
@@ -6226,19 +6240,19 @@
       <w:contextualSpacing/>
     </w:pPr>
     <w:rPr>
-      <w:rFonts w:asciiTheme="majorHAnsi" w:hAnsiTheme="majorHAnsi" w:eastAsiaTheme="majorEastAsia" w:cstheme="majorBidi"/>
+      <w:rFonts w:asciiTheme="majorHAnsi" w:eastAsiaTheme="majorEastAsia" w:hAnsiTheme="majorHAnsi" w:cstheme="majorBidi"/>
       <w:sz w:val="56"/>
       <w:szCs w:val="56"/>
     </w:rPr>
   </w:style>
-  <w:style w:type="character" w:styleId="TitleChar" w:customStyle="1">
+  <w:style w:type="character" w:customStyle="1" w:styleId="TitleChar">
     <w:name w:val="Title Char"/>
     <w:basedOn w:val="DefaultParagraphFont"/>
     <w:link w:val="Title"/>
     <w:uiPriority w:val="10"/>
     <w:rsid w:val="003F1C41"/>
     <w:rPr>
-      <w:rFonts w:asciiTheme="majorHAnsi" w:hAnsiTheme="majorHAnsi" w:eastAsiaTheme="majorEastAsia" w:cstheme="majorBidi"/>
+      <w:rFonts w:asciiTheme="majorHAnsi" w:eastAsiaTheme="majorEastAsia" w:hAnsiTheme="majorHAnsi" w:cstheme="majorBidi"/>
       <w:sz w:val="56"/>
       <w:szCs w:val="56"/>
     </w:rPr>
@@ -6261,7 +6275,7 @@
       <w:szCs w:val="28"/>
     </w:rPr>
   </w:style>
-  <w:style w:type="character" w:styleId="SubtitleChar" w:customStyle="1">
+  <w:style w:type="character" w:customStyle="1" w:styleId="SubtitleChar">
     <w:name w:val="Subtitle Char"/>
     <w:basedOn w:val="DefaultParagraphFont"/>
     <w:link w:val="Subtitle"/>
@@ -6292,7 +6306,7 @@
       <w:color w:val="404040" w:themeColor="text1" w:themeTint="BF"/>
     </w:rPr>
   </w:style>
-  <w:style w:type="character" w:styleId="QuoteChar" w:customStyle="1">
+  <w:style w:type="character" w:customStyle="1" w:styleId="QuoteChar">
     <w:name w:val="Quote Char"/>
     <w:basedOn w:val="DefaultParagraphFont"/>
     <w:link w:val="Quote"/>
@@ -6337,8 +6351,8 @@
     <w:rsid w:val="003F1C41"/>
     <w:pPr>
       <w:pBdr>
-        <w:top w:val="single" w:color="0F4761" w:themeColor="accent1" w:themeShade="BF" w:sz="4" w:space="10"/>
-        <w:bottom w:val="single" w:color="0F4761" w:themeColor="accent1" w:themeShade="BF" w:sz="4" w:space="10"/>
+        <w:top w:val="single" w:sz="4" w:space="10" w:color="0F4761" w:themeColor="accent1" w:themeShade="BF"/>
+        <w:bottom w:val="single" w:sz="4" w:space="10" w:color="0F4761" w:themeColor="accent1" w:themeShade="BF"/>
       </w:pBdr>
       <w:spacing w:before="360" w:after="360"/>
       <w:ind w:left="864" w:right="864"/>
@@ -6350,7 +6364,7 @@
       <w:color w:val="0F4761" w:themeColor="accent1" w:themeShade="BF"/>
     </w:rPr>
   </w:style>
-  <w:style w:type="character" w:styleId="IntenseQuoteChar" w:customStyle="1">
+  <w:style w:type="character" w:customStyle="1" w:styleId="IntenseQuoteChar">
     <w:name w:val="Intense Quote Char"/>
     <w:basedOn w:val="DefaultParagraphFont"/>
     <w:link w:val="IntenseQuote"/>
@@ -6376,7 +6390,7 @@
       <w:spacing w:val="5"/>
     </w:rPr>
   </w:style>
-  <w:style w:type="paragraph" w:styleId="paragraph" w:customStyle="1">
+  <w:style w:type="paragraph" w:customStyle="1" w:styleId="paragraph">
     <w:name w:val="paragraph"/>
     <w:basedOn w:val="Normal"/>
     <w:rsid w:val="001941EE"/>
@@ -6384,17 +6398,17 @@
       <w:spacing w:before="100" w:beforeAutospacing="1" w:after="100" w:afterAutospacing="1" w:line="240" w:lineRule="auto"/>
     </w:pPr>
     <w:rPr>
-      <w:rFonts w:ascii="Times New Roman" w:hAnsi="Times New Roman" w:eastAsia="Times New Roman" w:cs="Times New Roman"/>
+      <w:rFonts w:ascii="Times New Roman" w:eastAsia="Times New Roman" w:hAnsi="Times New Roman" w:cs="Times New Roman"/>
       <w:kern w:val="0"/>
       <w14:ligatures w14:val="none"/>
     </w:rPr>
   </w:style>
-  <w:style w:type="character" w:styleId="normaltextrun" w:customStyle="1">
+  <w:style w:type="character" w:customStyle="1" w:styleId="normaltextrun">
     <w:name w:val="normaltextrun"/>
     <w:basedOn w:val="DefaultParagraphFont"/>
     <w:rsid w:val="001941EE"/>
   </w:style>
-  <w:style w:type="character" w:styleId="eop" w:customStyle="1">
+  <w:style w:type="character" w:customStyle="1" w:styleId="eop">
     <w:name w:val="eop"/>
     <w:basedOn w:val="DefaultParagraphFont"/>
     <w:rsid w:val="001941EE"/>
@@ -6414,7 +6428,7 @@
 </file>
 
 <file path=word/theme/theme1.xml><?xml version="1.0" encoding="utf-8"?>
-<a:theme xmlns:a="http://schemas.openxmlformats.org/drawingml/2006/main" xmlns:thm15="http://schemas.microsoft.com/office/thememl/2012/main" name="Office Theme">
+<a:theme xmlns:a="http://schemas.openxmlformats.org/drawingml/2006/main" name="Office Theme">
   <a:themeElements>
     <a:clrScheme name="Office">
       <a:dk1>

</xml_diff>